<commit_message>
corrected address composite atrribute
</commit_message>
<xml_diff>
--- a/doc/project_documentation_IceCreamEmpire.docx
+++ b/doc/project_documentation_IceCreamEmpire.docx
@@ -1423,12 +1423,6 @@
           <w:color w:val="000000"/>
         </w:rPr>
       </w:r>
-      <w:r>
-        <w:rPr>
-          <w:rFonts w:ascii="Calibri" w:hAnsi="Calibri" w:cs="Calibri"/>
-          <w:color w:val="000000"/>
-        </w:rPr>
-      </w:r>
       <w:r/>
     </w:p>
     <w:p>
@@ -1452,12 +1446,6 @@
           <w:color w:val="000000"/>
         </w:rPr>
       </w:r>
-      <w:r>
-        <w:rPr>
-          <w:rFonts w:ascii="Calibri" w:hAnsi="Calibri" w:cs="Calibri"/>
-          <w:color w:val="000000"/>
-        </w:rPr>
-      </w:r>
       <w:r/>
     </w:p>
     <w:p>
@@ -1481,12 +1469,6 @@
           <w:color w:val="000000"/>
         </w:rPr>
       </w:r>
-      <w:r>
-        <w:rPr>
-          <w:rFonts w:ascii="Calibri" w:hAnsi="Calibri" w:cs="Calibri"/>
-          <w:color w:val="000000"/>
-        </w:rPr>
-      </w:r>
       <w:r/>
     </w:p>
     <w:p>
@@ -1517,13 +1499,18 @@
       <w:r>
         <w:rPr>
           <w:rFonts w:ascii="Calibri" w:hAnsi="Calibri" w:cs="Calibri"/>
-          <w:color w:val="000000"/>
+          <w:b/>
+          <w:bCs/>
+          <w:color w:val="000000"/>
+          <w:spacing w:val="-1"/>
+          <w:sz w:val="26"/>
+          <w:szCs w:val="26"/>
         </w:rPr>
         <mc:AlternateContent>
           <mc:Choice Requires="wpg">
             <w:drawing>
               <wp:inline xmlns:wp="http://schemas.openxmlformats.org/drawingml/2006/wordprocessingDrawing" distT="0" distB="0" distL="0" distR="0">
-                <wp:extent cx="6931025" cy="3384342"/>
+                <wp:extent cx="6931025" cy="3132192"/>
                 <wp:effectExtent l="0" t="0" r="0" b="0"/>
                 <wp:docPr id="1" name=""/>
                 <wp:cNvGraphicFramePr>
@@ -1533,7 +1520,7 @@
                   <a:graphicData uri="http://schemas.openxmlformats.org/drawingml/2006/picture">
                     <pic:pic xmlns:pic="http://schemas.openxmlformats.org/drawingml/2006/picture">
                       <pic:nvPicPr>
-                        <pic:cNvPr id="1312989279" name=""/>
+                        <pic:cNvPr id="1231713484" name=""/>
                         <pic:cNvPicPr>
                           <a:picLocks noChangeAspect="1"/>
                         </pic:cNvPicPr>
@@ -1546,7 +1533,7 @@
                       <pic:spPr bwMode="auto">
                         <a:xfrm>
                           <a:off x="0" y="0"/>
-                          <a:ext cx="6931024" cy="3384342"/>
+                          <a:ext cx="6931024" cy="3132191"/>
                         </a:xfrm>
                         <a:prstGeom prst="rect">
                           <a:avLst/>
@@ -1576,64 +1563,13 @@
                   <v:f eqn="sum @10 21600 0"/>
                 </v:formulas>
               </v:shapetype>
-              <v:shape id="_x0000_i0" o:spid="_x0000_s0" type="#_x0000_t75" style="width:545.8pt;height:266.5pt;mso-wrap-distance-left:0.0pt;mso-wrap-distance-top:0.0pt;mso-wrap-distance-right:0.0pt;mso-wrap-distance-bottom:0.0pt;" stroked="false">
+              <v:shape id="_x0000_i0" o:spid="_x0000_s0" type="#_x0000_t75" style="width:545.8pt;height:246.6pt;mso-wrap-distance-left:0.0pt;mso-wrap-distance-top:0.0pt;mso-wrap-distance-right:0.0pt;mso-wrap-distance-bottom:0.0pt;" stroked="false">
                 <v:path textboxrect="0,0,0,0"/>
                 <v:imagedata r:id="rId8" o:title=""/>
               </v:shape>
             </w:pict>
           </mc:Fallback>
         </mc:AlternateContent>
-      </w:r>
-      <w:r>
-        <w:rPr>
-          <w:rFonts w:ascii="Calibri" w:hAnsi="Calibri" w:cs="Calibri"/>
-          <w:b/>
-          <w:bCs/>
-          <w:color w:val="000000"/>
-          <w:spacing w:val="-1"/>
-          <w:sz w:val="26"/>
-          <w:szCs w:val="26"/>
-        </w:rPr>
-      </w:r>
-      <w:r>
-        <w:rPr>
-          <w:rFonts w:ascii="Calibri" w:hAnsi="Calibri" w:cs="Calibri"/>
-          <w:color w:val="000000"/>
-        </w:rPr>
-      </w:r>
-      <w:r>
-        <w:rPr>
-          <w:rFonts w:ascii="Calibri" w:hAnsi="Calibri" w:cs="Calibri"/>
-          <w:b/>
-          <w:bCs/>
-          <w:color w:val="000000"/>
-          <w:spacing w:val="-1"/>
-          <w:sz w:val="26"/>
-          <w:szCs w:val="26"/>
-        </w:rPr>
-      </w:r>
-      <w:r>
-        <w:rPr>
-          <w:rFonts w:ascii="Calibri" w:hAnsi="Calibri" w:cs="Calibri"/>
-          <w:color w:val="000000"/>
-        </w:rPr>
-      </w:r>
-      <w:r>
-        <w:rPr>
-          <w:rFonts w:ascii="Calibri" w:hAnsi="Calibri" w:cs="Calibri"/>
-          <w:b/>
-          <w:bCs/>
-          <w:color w:val="000000"/>
-          <w:spacing w:val="-1"/>
-          <w:sz w:val="26"/>
-          <w:szCs w:val="26"/>
-        </w:rPr>
-      </w:r>
-      <w:r>
-        <w:rPr>
-          <w:rFonts w:ascii="Calibri" w:hAnsi="Calibri" w:cs="Calibri"/>
-          <w:color w:val="000000"/>
-        </w:rPr>
       </w:r>
       <w:r>
         <w:rPr>
@@ -3345,7 +3281,6 @@
       <w:pPr>
         <w:spacing w:after="0" w:line="240" w:lineRule="auto"/>
       </w:pPr>
-      <w:r/>
       <w:r>
         <w:separator/>
       </w:r>
@@ -3357,7 +3292,6 @@
       <w:pPr>
         <w:spacing w:after="0" w:line="240" w:lineRule="auto"/>
       </w:pPr>
-      <w:r/>
       <w:r>
         <w:continuationSeparator/>
       </w:r>
@@ -3374,7 +3308,6 @@
       <w:pPr>
         <w:spacing w:after="0" w:line="240" w:lineRule="auto"/>
       </w:pPr>
-      <w:r/>
       <w:r>
         <w:separator/>
       </w:r>
@@ -3386,7 +3319,6 @@
       <w:pPr>
         <w:spacing w:after="0" w:line="240" w:lineRule="auto"/>
       </w:pPr>
-      <w:r/>
       <w:r>
         <w:continuationSeparator/>
       </w:r>
@@ -3552,11 +3484,11 @@
     <w:lsdException w:name="Bibliography" w:uiPriority="37"/>
     <w:lsdException w:name="TOC Heading" w:uiPriority="39" w:qFormat="1"/>
   </w:latentStyles>
-  <w:style w:type="paragraph" w:styleId="13">
+  <w:style w:type="paragraph" w:styleId="636">
     <w:name w:val="Heading 1"/>
-    <w:basedOn w:val="599"/>
-    <w:next w:val="599"/>
-    <w:link w:val="14"/>
+    <w:basedOn w:val="812"/>
+    <w:next w:val="812"/>
+    <w:link w:val="637"/>
     <w:uiPriority w:val="9"/>
     <w:qFormat/>
     <w:pPr>
@@ -3571,10 +3503,10 @@
       <w:szCs w:val="40"/>
     </w:rPr>
   </w:style>
-  <w:style w:type="character" w:styleId="14">
+  <w:style w:type="character" w:styleId="637">
     <w:name w:val="Heading 1 Char"/>
-    <w:basedOn w:val="601"/>
-    <w:link w:val="13"/>
+    <w:basedOn w:val="814"/>
+    <w:link w:val="636"/>
     <w:uiPriority w:val="9"/>
     <w:rPr>
       <w:rFonts w:ascii="Arial" w:hAnsi="Arial" w:eastAsia="Arial" w:cs="Arial"/>
@@ -3582,11 +3514,11 @@
       <w:szCs w:val="40"/>
     </w:rPr>
   </w:style>
-  <w:style w:type="paragraph" w:styleId="17">
+  <w:style w:type="paragraph" w:styleId="638">
     <w:name w:val="Heading 3"/>
-    <w:basedOn w:val="599"/>
-    <w:next w:val="599"/>
-    <w:link w:val="18"/>
+    <w:basedOn w:val="812"/>
+    <w:next w:val="812"/>
+    <w:link w:val="639"/>
     <w:uiPriority w:val="9"/>
     <w:unhideWhenUsed/>
     <w:qFormat/>
@@ -3602,10 +3534,10 @@
       <w:szCs w:val="30"/>
     </w:rPr>
   </w:style>
-  <w:style w:type="character" w:styleId="18">
+  <w:style w:type="character" w:styleId="639">
     <w:name w:val="Heading 3 Char"/>
-    <w:basedOn w:val="601"/>
-    <w:link w:val="17"/>
+    <w:basedOn w:val="814"/>
+    <w:link w:val="638"/>
     <w:uiPriority w:val="9"/>
     <w:rPr>
       <w:rFonts w:ascii="Arial" w:hAnsi="Arial" w:eastAsia="Arial" w:cs="Arial"/>
@@ -3613,11 +3545,11 @@
       <w:szCs w:val="30"/>
     </w:rPr>
   </w:style>
-  <w:style w:type="paragraph" w:styleId="19">
+  <w:style w:type="paragraph" w:styleId="640">
     <w:name w:val="Heading 4"/>
-    <w:basedOn w:val="599"/>
-    <w:next w:val="599"/>
-    <w:link w:val="20"/>
+    <w:basedOn w:val="812"/>
+    <w:next w:val="812"/>
+    <w:link w:val="641"/>
     <w:uiPriority w:val="9"/>
     <w:unhideWhenUsed/>
     <w:qFormat/>
@@ -3635,10 +3567,10 @@
       <w:szCs w:val="26"/>
     </w:rPr>
   </w:style>
-  <w:style w:type="character" w:styleId="20">
+  <w:style w:type="character" w:styleId="641">
     <w:name w:val="Heading 4 Char"/>
-    <w:basedOn w:val="601"/>
-    <w:link w:val="19"/>
+    <w:basedOn w:val="814"/>
+    <w:link w:val="640"/>
     <w:uiPriority w:val="9"/>
     <w:rPr>
       <w:rFonts w:ascii="Arial" w:hAnsi="Arial" w:eastAsia="Arial" w:cs="Arial"/>
@@ -3648,11 +3580,11 @@
       <w:szCs w:val="26"/>
     </w:rPr>
   </w:style>
-  <w:style w:type="paragraph" w:styleId="21">
+  <w:style w:type="paragraph" w:styleId="642">
     <w:name w:val="Heading 5"/>
-    <w:basedOn w:val="599"/>
-    <w:next w:val="599"/>
-    <w:link w:val="22"/>
+    <w:basedOn w:val="812"/>
+    <w:next w:val="812"/>
+    <w:link w:val="643"/>
     <w:uiPriority w:val="9"/>
     <w:unhideWhenUsed/>
     <w:qFormat/>
@@ -3670,10 +3602,10 @@
       <w:szCs w:val="24"/>
     </w:rPr>
   </w:style>
-  <w:style w:type="character" w:styleId="22">
+  <w:style w:type="character" w:styleId="643">
     <w:name w:val="Heading 5 Char"/>
-    <w:basedOn w:val="601"/>
-    <w:link w:val="21"/>
+    <w:basedOn w:val="814"/>
+    <w:link w:val="642"/>
     <w:uiPriority w:val="9"/>
     <w:rPr>
       <w:rFonts w:ascii="Arial" w:hAnsi="Arial" w:eastAsia="Arial" w:cs="Arial"/>
@@ -3683,11 +3615,11 @@
       <w:szCs w:val="24"/>
     </w:rPr>
   </w:style>
-  <w:style w:type="paragraph" w:styleId="23">
+  <w:style w:type="paragraph" w:styleId="644">
     <w:name w:val="Heading 6"/>
-    <w:basedOn w:val="599"/>
-    <w:next w:val="599"/>
-    <w:link w:val="24"/>
+    <w:basedOn w:val="812"/>
+    <w:next w:val="812"/>
+    <w:link w:val="645"/>
     <w:uiPriority w:val="9"/>
     <w:unhideWhenUsed/>
     <w:qFormat/>
@@ -3705,10 +3637,10 @@
       <w:szCs w:val="22"/>
     </w:rPr>
   </w:style>
-  <w:style w:type="character" w:styleId="24">
+  <w:style w:type="character" w:styleId="645">
     <w:name w:val="Heading 6 Char"/>
-    <w:basedOn w:val="601"/>
-    <w:link w:val="23"/>
+    <w:basedOn w:val="814"/>
+    <w:link w:val="644"/>
     <w:uiPriority w:val="9"/>
     <w:rPr>
       <w:rFonts w:ascii="Arial" w:hAnsi="Arial" w:eastAsia="Arial" w:cs="Arial"/>
@@ -3718,11 +3650,11 @@
       <w:szCs w:val="22"/>
     </w:rPr>
   </w:style>
-  <w:style w:type="paragraph" w:styleId="25">
+  <w:style w:type="paragraph" w:styleId="646">
     <w:name w:val="Heading 7"/>
-    <w:basedOn w:val="599"/>
-    <w:next w:val="599"/>
-    <w:link w:val="26"/>
+    <w:basedOn w:val="812"/>
+    <w:next w:val="812"/>
+    <w:link w:val="647"/>
     <w:uiPriority w:val="9"/>
     <w:unhideWhenUsed/>
     <w:qFormat/>
@@ -3742,10 +3674,10 @@
       <w:szCs w:val="22"/>
     </w:rPr>
   </w:style>
-  <w:style w:type="character" w:styleId="26">
+  <w:style w:type="character" w:styleId="647">
     <w:name w:val="Heading 7 Char"/>
-    <w:basedOn w:val="601"/>
-    <w:link w:val="25"/>
+    <w:basedOn w:val="814"/>
+    <w:link w:val="646"/>
     <w:uiPriority w:val="9"/>
     <w:rPr>
       <w:rFonts w:ascii="Arial" w:hAnsi="Arial" w:eastAsia="Arial" w:cs="Arial"/>
@@ -3757,11 +3689,11 @@
       <w:szCs w:val="22"/>
     </w:rPr>
   </w:style>
-  <w:style w:type="paragraph" w:styleId="27">
+  <w:style w:type="paragraph" w:styleId="648">
     <w:name w:val="Heading 8"/>
-    <w:basedOn w:val="599"/>
-    <w:next w:val="599"/>
-    <w:link w:val="28"/>
+    <w:basedOn w:val="812"/>
+    <w:next w:val="812"/>
+    <w:link w:val="649"/>
     <w:uiPriority w:val="9"/>
     <w:unhideWhenUsed/>
     <w:qFormat/>
@@ -3779,10 +3711,10 @@
       <w:szCs w:val="22"/>
     </w:rPr>
   </w:style>
-  <w:style w:type="character" w:styleId="28">
+  <w:style w:type="character" w:styleId="649">
     <w:name w:val="Heading 8 Char"/>
-    <w:basedOn w:val="601"/>
-    <w:link w:val="27"/>
+    <w:basedOn w:val="814"/>
+    <w:link w:val="648"/>
     <w:uiPriority w:val="9"/>
     <w:rPr>
       <w:rFonts w:ascii="Arial" w:hAnsi="Arial" w:eastAsia="Arial" w:cs="Arial"/>
@@ -3792,11 +3724,11 @@
       <w:szCs w:val="22"/>
     </w:rPr>
   </w:style>
-  <w:style w:type="paragraph" w:styleId="29">
+  <w:style w:type="paragraph" w:styleId="650">
     <w:name w:val="Heading 9"/>
-    <w:basedOn w:val="599"/>
-    <w:next w:val="599"/>
-    <w:link w:val="30"/>
+    <w:basedOn w:val="812"/>
+    <w:next w:val="812"/>
+    <w:link w:val="651"/>
     <w:uiPriority w:val="9"/>
     <w:unhideWhenUsed/>
     <w:qFormat/>
@@ -3814,10 +3746,10 @@
       <w:szCs w:val="21"/>
     </w:rPr>
   </w:style>
-  <w:style w:type="character" w:styleId="30">
+  <w:style w:type="character" w:styleId="651">
     <w:name w:val="Heading 9 Char"/>
-    <w:basedOn w:val="601"/>
-    <w:link w:val="29"/>
+    <w:basedOn w:val="814"/>
+    <w:link w:val="650"/>
     <w:uiPriority w:val="9"/>
     <w:rPr>
       <w:rFonts w:ascii="Arial" w:hAnsi="Arial" w:eastAsia="Arial" w:cs="Arial"/>
@@ -3827,9 +3759,9 @@
       <w:szCs w:val="21"/>
     </w:rPr>
   </w:style>
-  <w:style w:type="paragraph" w:styleId="31">
+  <w:style w:type="paragraph" w:styleId="652">
     <w:name w:val="List Paragraph"/>
-    <w:basedOn w:val="599"/>
+    <w:basedOn w:val="812"/>
     <w:uiPriority w:val="34"/>
     <w:qFormat/>
     <w:pPr>
@@ -3837,7 +3769,7 @@
       <w:ind w:left="720"/>
     </w:pPr>
   </w:style>
-  <w:style w:type="paragraph" w:styleId="33">
+  <w:style w:type="paragraph" w:styleId="653">
     <w:name w:val="No Spacing"/>
     <w:uiPriority w:val="1"/>
     <w:qFormat/>
@@ -3845,11 +3777,11 @@
       <w:spacing w:before="0" w:after="0" w:line="240" w:lineRule="auto"/>
     </w:pPr>
   </w:style>
-  <w:style w:type="paragraph" w:styleId="34">
+  <w:style w:type="paragraph" w:styleId="654">
     <w:name w:val="Title"/>
-    <w:basedOn w:val="599"/>
-    <w:next w:val="599"/>
-    <w:link w:val="35"/>
+    <w:basedOn w:val="812"/>
+    <w:next w:val="812"/>
+    <w:link w:val="655"/>
     <w:uiPriority w:val="10"/>
     <w:qFormat/>
     <w:pPr>
@@ -3861,21 +3793,21 @@
       <w:szCs w:val="48"/>
     </w:rPr>
   </w:style>
-  <w:style w:type="character" w:styleId="35">
+  <w:style w:type="character" w:styleId="655">
     <w:name w:val="Title Char"/>
-    <w:basedOn w:val="601"/>
-    <w:link w:val="34"/>
+    <w:basedOn w:val="814"/>
+    <w:link w:val="654"/>
     <w:uiPriority w:val="10"/>
     <w:rPr>
       <w:sz w:val="48"/>
       <w:szCs w:val="48"/>
     </w:rPr>
   </w:style>
-  <w:style w:type="paragraph" w:styleId="36">
+  <w:style w:type="paragraph" w:styleId="656">
     <w:name w:val="Subtitle"/>
-    <w:basedOn w:val="599"/>
-    <w:next w:val="599"/>
-    <w:link w:val="37"/>
+    <w:basedOn w:val="812"/>
+    <w:next w:val="812"/>
+    <w:link w:val="657"/>
     <w:uiPriority w:val="11"/>
     <w:qFormat/>
     <w:pPr>
@@ -3886,21 +3818,21 @@
       <w:szCs w:val="24"/>
     </w:rPr>
   </w:style>
-  <w:style w:type="character" w:styleId="37">
+  <w:style w:type="character" w:styleId="657">
     <w:name w:val="Subtitle Char"/>
-    <w:basedOn w:val="601"/>
-    <w:link w:val="36"/>
+    <w:basedOn w:val="814"/>
+    <w:link w:val="656"/>
     <w:uiPriority w:val="11"/>
     <w:rPr>
       <w:sz w:val="24"/>
       <w:szCs w:val="24"/>
     </w:rPr>
   </w:style>
-  <w:style w:type="paragraph" w:styleId="38">
+  <w:style w:type="paragraph" w:styleId="658">
     <w:name w:val="Quote"/>
-    <w:basedOn w:val="599"/>
-    <w:next w:val="599"/>
-    <w:link w:val="39"/>
+    <w:basedOn w:val="812"/>
+    <w:next w:val="812"/>
+    <w:link w:val="659"/>
     <w:uiPriority w:val="29"/>
     <w:qFormat/>
     <w:pPr>
@@ -3910,19 +3842,19 @@
       <w:i/>
     </w:rPr>
   </w:style>
-  <w:style w:type="character" w:styleId="39">
+  <w:style w:type="character" w:styleId="659">
     <w:name w:val="Quote Char"/>
-    <w:link w:val="38"/>
+    <w:link w:val="658"/>
     <w:uiPriority w:val="29"/>
     <w:rPr>
       <w:i/>
     </w:rPr>
   </w:style>
-  <w:style w:type="paragraph" w:styleId="40">
+  <w:style w:type="paragraph" w:styleId="660">
     <w:name w:val="Intense Quote"/>
-    <w:basedOn w:val="599"/>
-    <w:next w:val="599"/>
-    <w:link w:val="41"/>
+    <w:basedOn w:val="812"/>
+    <w:next w:val="812"/>
+    <w:link w:val="661"/>
     <w:uiPriority w:val="30"/>
     <w:qFormat/>
     <w:pPr>
@@ -3940,18 +3872,18 @@
       <w:i/>
     </w:rPr>
   </w:style>
-  <w:style w:type="character" w:styleId="41">
+  <w:style w:type="character" w:styleId="661">
     <w:name w:val="Intense Quote Char"/>
-    <w:link w:val="40"/>
+    <w:link w:val="660"/>
     <w:uiPriority w:val="30"/>
     <w:rPr>
       <w:i/>
     </w:rPr>
   </w:style>
-  <w:style w:type="paragraph" w:styleId="42">
+  <w:style w:type="paragraph" w:styleId="662">
     <w:name w:val="Header"/>
-    <w:basedOn w:val="599"/>
-    <w:link w:val="43"/>
+    <w:basedOn w:val="812"/>
+    <w:link w:val="663"/>
     <w:uiPriority w:val="99"/>
     <w:unhideWhenUsed/>
     <w:pPr>
@@ -3962,16 +3894,16 @@
       </w:tabs>
     </w:pPr>
   </w:style>
-  <w:style w:type="character" w:styleId="43">
+  <w:style w:type="character" w:styleId="663">
     <w:name w:val="Header Char"/>
-    <w:basedOn w:val="601"/>
-    <w:link w:val="42"/>
+    <w:basedOn w:val="814"/>
+    <w:link w:val="662"/>
     <w:uiPriority w:val="99"/>
   </w:style>
-  <w:style w:type="paragraph" w:styleId="44">
+  <w:style w:type="paragraph" w:styleId="664">
     <w:name w:val="Footer"/>
-    <w:basedOn w:val="599"/>
-    <w:link w:val="47"/>
+    <w:basedOn w:val="812"/>
+    <w:link w:val="667"/>
     <w:uiPriority w:val="99"/>
     <w:unhideWhenUsed/>
     <w:pPr>
@@ -3982,16 +3914,16 @@
       </w:tabs>
     </w:pPr>
   </w:style>
-  <w:style w:type="character" w:styleId="45">
+  <w:style w:type="character" w:styleId="665">
     <w:name w:val="Footer Char"/>
-    <w:basedOn w:val="601"/>
-    <w:link w:val="44"/>
+    <w:basedOn w:val="814"/>
+    <w:link w:val="664"/>
     <w:uiPriority w:val="99"/>
   </w:style>
-  <w:style w:type="paragraph" w:styleId="46">
+  <w:style w:type="paragraph" w:styleId="666">
     <w:name w:val="Caption"/>
-    <w:basedOn w:val="599"/>
-    <w:next w:val="599"/>
+    <w:basedOn w:val="812"/>
+    <w:next w:val="812"/>
     <w:uiPriority w:val="35"/>
     <w:semiHidden/>
     <w:unhideWhenUsed/>
@@ -4007,15 +3939,15 @@
       <w:szCs w:val="18"/>
     </w:rPr>
   </w:style>
-  <w:style w:type="character" w:styleId="47">
+  <w:style w:type="character" w:styleId="667">
     <w:name w:val="Caption Char"/>
-    <w:basedOn w:val="46"/>
-    <w:link w:val="44"/>
+    <w:basedOn w:val="666"/>
+    <w:link w:val="664"/>
     <w:uiPriority w:val="99"/>
   </w:style>
-  <w:style w:type="table" w:styleId="48">
+  <w:style w:type="table" w:styleId="668">
     <w:name w:val="Table Grid"/>
-    <w:basedOn w:val="602"/>
+    <w:basedOn w:val="815"/>
     <w:uiPriority w:val="59"/>
     <w:pPr>
       <w:spacing w:after="0" w:line="240" w:lineRule="auto"/>
@@ -4038,9 +3970,9 @@
       </w:tblCellMar>
     </w:tblPr>
   </w:style>
-  <w:style w:type="table" w:styleId="49">
+  <w:style w:type="table" w:styleId="669">
     <w:name w:val="Table Grid Light"/>
-    <w:basedOn w:val="602"/>
+    <w:basedOn w:val="815"/>
     <w:uiPriority w:val="59"/>
     <w:pPr>
       <w:spacing w:after="0" w:line="240" w:lineRule="auto"/>
@@ -4063,9 +3995,9 @@
       </w:tblCellMar>
     </w:tblPr>
   </w:style>
-  <w:style w:type="table" w:styleId="50">
+  <w:style w:type="table" w:styleId="670">
     <w:name w:val="Plain Table 1"/>
-    <w:basedOn w:val="602"/>
+    <w:basedOn w:val="815"/>
     <w:uiPriority w:val="59"/>
     <w:pPr>
       <w:spacing w:after="0" w:line="240" w:lineRule="auto"/>
@@ -4130,9 +4062,9 @@
       </w:rPr>
     </w:tblStylePr>
   </w:style>
-  <w:style w:type="table" w:styleId="51">
+  <w:style w:type="table" w:styleId="671">
     <w:name w:val="Plain Table 2"/>
-    <w:basedOn w:val="602"/>
+    <w:basedOn w:val="815"/>
     <w:uiPriority w:val="59"/>
     <w:pPr>
       <w:spacing w:after="0" w:line="240" w:lineRule="auto"/>
@@ -4215,9 +4147,9 @@
       </w:rPr>
     </w:tblStylePr>
   </w:style>
-  <w:style w:type="table" w:styleId="52">
+  <w:style w:type="table" w:styleId="672">
     <w:name w:val="Plain Table 3"/>
-    <w:basedOn w:val="602"/>
+    <w:basedOn w:val="815"/>
     <w:uiPriority w:val="99"/>
     <w:pPr>
       <w:spacing w:after="0" w:line="240" w:lineRule="auto"/>
@@ -4292,9 +4224,9 @@
       </w:rPr>
     </w:tblStylePr>
   </w:style>
-  <w:style w:type="table" w:styleId="53">
+  <w:style w:type="table" w:styleId="673">
     <w:name w:val="Plain Table 4"/>
-    <w:basedOn w:val="602"/>
+    <w:basedOn w:val="815"/>
     <w:uiPriority w:val="99"/>
     <w:pPr>
       <w:spacing w:after="0" w:line="240" w:lineRule="auto"/>
@@ -4349,9 +4281,9 @@
       </w:rPr>
     </w:tblStylePr>
   </w:style>
-  <w:style w:type="table" w:styleId="54">
+  <w:style w:type="table" w:styleId="674">
     <w:name w:val="Plain Table 5"/>
-    <w:basedOn w:val="602"/>
+    <w:basedOn w:val="815"/>
     <w:uiPriority w:val="99"/>
     <w:pPr>
       <w:spacing w:after="0" w:line="240" w:lineRule="auto"/>
@@ -4437,9 +4369,9 @@
       </w:tcPr>
     </w:tblStylePr>
   </w:style>
-  <w:style w:type="table" w:styleId="55">
+  <w:style w:type="table" w:styleId="675">
     <w:name w:val="Grid Table 1 Light"/>
-    <w:basedOn w:val="602"/>
+    <w:basedOn w:val="815"/>
     <w:uiPriority w:val="99"/>
     <w:pPr>
       <w:spacing w:after="0" w:line="240" w:lineRule="auto"/>
@@ -4502,9 +4434,9 @@
       </w:rPr>
     </w:tblStylePr>
   </w:style>
-  <w:style w:type="table" w:styleId="56">
+  <w:style w:type="table" w:styleId="676">
     <w:name w:val="Grid Table 1 Light - Accent 1"/>
-    <w:basedOn w:val="602"/>
+    <w:basedOn w:val="815"/>
     <w:uiPriority w:val="99"/>
     <w:pPr>
       <w:spacing w:after="0" w:line="240" w:lineRule="auto"/>
@@ -4567,9 +4499,9 @@
       </w:rPr>
     </w:tblStylePr>
   </w:style>
-  <w:style w:type="table" w:styleId="57">
+  <w:style w:type="table" w:styleId="677">
     <w:name w:val="Grid Table 1 Light - Accent 2"/>
-    <w:basedOn w:val="602"/>
+    <w:basedOn w:val="815"/>
     <w:uiPriority w:val="99"/>
     <w:pPr>
       <w:spacing w:after="0" w:line="240" w:lineRule="auto"/>
@@ -4632,9 +4564,9 @@
       </w:rPr>
     </w:tblStylePr>
   </w:style>
-  <w:style w:type="table" w:styleId="58">
+  <w:style w:type="table" w:styleId="678">
     <w:name w:val="Grid Table 1 Light - Accent 3"/>
-    <w:basedOn w:val="602"/>
+    <w:basedOn w:val="815"/>
     <w:uiPriority w:val="99"/>
     <w:pPr>
       <w:spacing w:after="0" w:line="240" w:lineRule="auto"/>
@@ -4697,9 +4629,9 @@
       </w:rPr>
     </w:tblStylePr>
   </w:style>
-  <w:style w:type="table" w:styleId="59">
+  <w:style w:type="table" w:styleId="679">
     <w:name w:val="Grid Table 1 Light - Accent 4"/>
-    <w:basedOn w:val="602"/>
+    <w:basedOn w:val="815"/>
     <w:uiPriority w:val="99"/>
     <w:pPr>
       <w:spacing w:after="0" w:line="240" w:lineRule="auto"/>
@@ -4762,9 +4694,9 @@
       </w:rPr>
     </w:tblStylePr>
   </w:style>
-  <w:style w:type="table" w:styleId="60">
+  <w:style w:type="table" w:styleId="680">
     <w:name w:val="Grid Table 1 Light - Accent 5"/>
-    <w:basedOn w:val="602"/>
+    <w:basedOn w:val="815"/>
     <w:uiPriority w:val="99"/>
     <w:pPr>
       <w:spacing w:after="0" w:line="240" w:lineRule="auto"/>
@@ -4827,9 +4759,9 @@
       </w:rPr>
     </w:tblStylePr>
   </w:style>
-  <w:style w:type="table" w:styleId="61">
+  <w:style w:type="table" w:styleId="681">
     <w:name w:val="Grid Table 1 Light - Accent 6"/>
-    <w:basedOn w:val="602"/>
+    <w:basedOn w:val="815"/>
     <w:uiPriority w:val="99"/>
     <w:pPr>
       <w:spacing w:after="0" w:line="240" w:lineRule="auto"/>
@@ -4892,9 +4824,9 @@
       </w:rPr>
     </w:tblStylePr>
   </w:style>
-  <w:style w:type="table" w:styleId="62">
+  <w:style w:type="table" w:styleId="682">
     <w:name w:val="Grid Table 2"/>
-    <w:basedOn w:val="602"/>
+    <w:basedOn w:val="815"/>
     <w:uiPriority w:val="99"/>
     <w:pPr>
       <w:spacing w:after="0" w:line="240" w:lineRule="auto"/>
@@ -4972,9 +4904,9 @@
       </w:tcPr>
     </w:tblStylePr>
   </w:style>
-  <w:style w:type="table" w:styleId="63">
+  <w:style w:type="table" w:styleId="683">
     <w:name w:val="Grid Table 2 - Accent 1"/>
-    <w:basedOn w:val="602"/>
+    <w:basedOn w:val="815"/>
     <w:uiPriority w:val="99"/>
     <w:pPr>
       <w:spacing w:after="0" w:line="240" w:lineRule="auto"/>
@@ -5052,9 +4984,9 @@
       </w:tcPr>
     </w:tblStylePr>
   </w:style>
-  <w:style w:type="table" w:styleId="64">
+  <w:style w:type="table" w:styleId="684">
     <w:name w:val="Grid Table 2 - Accent 2"/>
-    <w:basedOn w:val="602"/>
+    <w:basedOn w:val="815"/>
     <w:uiPriority w:val="99"/>
     <w:pPr>
       <w:spacing w:after="0" w:line="240" w:lineRule="auto"/>
@@ -5132,9 +5064,9 @@
       </w:tcPr>
     </w:tblStylePr>
   </w:style>
-  <w:style w:type="table" w:styleId="65">
+  <w:style w:type="table" w:styleId="685">
     <w:name w:val="Grid Table 2 - Accent 3"/>
-    <w:basedOn w:val="602"/>
+    <w:basedOn w:val="815"/>
     <w:uiPriority w:val="99"/>
     <w:pPr>
       <w:spacing w:after="0" w:line="240" w:lineRule="auto"/>
@@ -5212,9 +5144,9 @@
       </w:tcPr>
     </w:tblStylePr>
   </w:style>
-  <w:style w:type="table" w:styleId="66">
+  <w:style w:type="table" w:styleId="686">
     <w:name w:val="Grid Table 2 - Accent 4"/>
-    <w:basedOn w:val="602"/>
+    <w:basedOn w:val="815"/>
     <w:uiPriority w:val="99"/>
     <w:pPr>
       <w:spacing w:after="0" w:line="240" w:lineRule="auto"/>
@@ -5292,9 +5224,9 @@
       </w:tcPr>
     </w:tblStylePr>
   </w:style>
-  <w:style w:type="table" w:styleId="67">
+  <w:style w:type="table" w:styleId="687">
     <w:name w:val="Grid Table 2 - Accent 5"/>
-    <w:basedOn w:val="602"/>
+    <w:basedOn w:val="815"/>
     <w:uiPriority w:val="99"/>
     <w:pPr>
       <w:spacing w:after="0" w:line="240" w:lineRule="auto"/>
@@ -5372,9 +5304,9 @@
       </w:tcPr>
     </w:tblStylePr>
   </w:style>
-  <w:style w:type="table" w:styleId="68">
+  <w:style w:type="table" w:styleId="688">
     <w:name w:val="Grid Table 2 - Accent 6"/>
-    <w:basedOn w:val="602"/>
+    <w:basedOn w:val="815"/>
     <w:uiPriority w:val="99"/>
     <w:pPr>
       <w:spacing w:after="0" w:line="240" w:lineRule="auto"/>
@@ -5452,9 +5384,9 @@
       </w:tcPr>
     </w:tblStylePr>
   </w:style>
-  <w:style w:type="table" w:styleId="69">
+  <w:style w:type="table" w:styleId="689">
     <w:name w:val="Grid Table 3"/>
-    <w:basedOn w:val="602"/>
+    <w:basedOn w:val="815"/>
     <w:uiPriority w:val="99"/>
     <w:pPr>
       <w:spacing w:after="0" w:line="240" w:lineRule="auto"/>
@@ -5498,7 +5430,7 @@
         <w:jc w:val="right"/>
       </w:pPr>
       <w:tcPr>
-        <w:shd w:color="ffffff"/>
+        <w:shd w:val="clear" w:color="ffffff"/>
         <w:tcBorders>
           <w:top w:val="none" w:color="000000" w:sz="4" w:space="0"/>
           <w:left w:val="none" w:color="000000" w:sz="4" w:space="0"/>
@@ -5528,7 +5460,7 @@
         <w:color w:val="404040"/>
       </w:rPr>
       <w:tcPr>
-        <w:shd w:color="ffffff"/>
+        <w:shd w:val="clear" w:color="ffffff"/>
         <w:tcBorders>
           <w:top w:val="none" w:color="000000" w:sz="4" w:space="0"/>
           <w:left w:val="none" w:color="000000" w:sz="4" w:space="0"/>
@@ -5553,9 +5485,9 @@
       </w:tcPr>
     </w:tblStylePr>
   </w:style>
-  <w:style w:type="table" w:styleId="70">
+  <w:style w:type="table" w:styleId="690">
     <w:name w:val="Grid Table 3 - Accent 1"/>
-    <w:basedOn w:val="602"/>
+    <w:basedOn w:val="815"/>
     <w:uiPriority w:val="99"/>
     <w:pPr>
       <w:spacing w:after="0" w:line="240" w:lineRule="auto"/>
@@ -5599,7 +5531,7 @@
         <w:jc w:val="right"/>
       </w:pPr>
       <w:tcPr>
-        <w:shd w:color="ffffff"/>
+        <w:shd w:val="clear" w:color="ffffff"/>
         <w:tcBorders>
           <w:top w:val="none" w:color="000000" w:sz="4" w:space="0"/>
           <w:left w:val="none" w:color="000000" w:sz="4" w:space="0"/>
@@ -5629,7 +5561,7 @@
         <w:color w:val="404040"/>
       </w:rPr>
       <w:tcPr>
-        <w:shd w:color="ffffff"/>
+        <w:shd w:val="clear" w:color="ffffff"/>
         <w:tcBorders>
           <w:top w:val="none" w:color="000000" w:sz="4" w:space="0"/>
           <w:left w:val="none" w:color="000000" w:sz="4" w:space="0"/>
@@ -5654,9 +5586,9 @@
       </w:tcPr>
     </w:tblStylePr>
   </w:style>
-  <w:style w:type="table" w:styleId="71">
+  <w:style w:type="table" w:styleId="691">
     <w:name w:val="Grid Table 3 - Accent 2"/>
-    <w:basedOn w:val="602"/>
+    <w:basedOn w:val="815"/>
     <w:uiPriority w:val="99"/>
     <w:pPr>
       <w:spacing w:after="0" w:line="240" w:lineRule="auto"/>
@@ -5700,7 +5632,7 @@
         <w:jc w:val="right"/>
       </w:pPr>
       <w:tcPr>
-        <w:shd w:color="ffffff"/>
+        <w:shd w:val="clear" w:color="ffffff"/>
         <w:tcBorders>
           <w:top w:val="none" w:color="000000" w:sz="4" w:space="0"/>
           <w:left w:val="none" w:color="000000" w:sz="4" w:space="0"/>
@@ -5730,7 +5662,7 @@
         <w:color w:val="404040"/>
       </w:rPr>
       <w:tcPr>
-        <w:shd w:color="ffffff"/>
+        <w:shd w:val="clear" w:color="ffffff"/>
         <w:tcBorders>
           <w:top w:val="none" w:color="000000" w:sz="4" w:space="0"/>
           <w:left w:val="none" w:color="000000" w:sz="4" w:space="0"/>
@@ -5755,9 +5687,9 @@
       </w:tcPr>
     </w:tblStylePr>
   </w:style>
-  <w:style w:type="table" w:styleId="72">
+  <w:style w:type="table" w:styleId="692">
     <w:name w:val="Grid Table 3 - Accent 3"/>
-    <w:basedOn w:val="602"/>
+    <w:basedOn w:val="815"/>
     <w:uiPriority w:val="99"/>
     <w:pPr>
       <w:spacing w:after="0" w:line="240" w:lineRule="auto"/>
@@ -5801,7 +5733,7 @@
         <w:jc w:val="right"/>
       </w:pPr>
       <w:tcPr>
-        <w:shd w:color="ffffff"/>
+        <w:shd w:val="clear" w:color="ffffff"/>
         <w:tcBorders>
           <w:top w:val="none" w:color="000000" w:sz="4" w:space="0"/>
           <w:left w:val="none" w:color="000000" w:sz="4" w:space="0"/>
@@ -5831,7 +5763,7 @@
         <w:color w:val="404040"/>
       </w:rPr>
       <w:tcPr>
-        <w:shd w:color="ffffff"/>
+        <w:shd w:val="clear" w:color="ffffff"/>
         <w:tcBorders>
           <w:top w:val="none" w:color="000000" w:sz="4" w:space="0"/>
           <w:left w:val="none" w:color="000000" w:sz="4" w:space="0"/>
@@ -5856,9 +5788,9 @@
       </w:tcPr>
     </w:tblStylePr>
   </w:style>
-  <w:style w:type="table" w:styleId="73">
+  <w:style w:type="table" w:styleId="693">
     <w:name w:val="Grid Table 3 - Accent 4"/>
-    <w:basedOn w:val="602"/>
+    <w:basedOn w:val="815"/>
     <w:uiPriority w:val="99"/>
     <w:pPr>
       <w:spacing w:after="0" w:line="240" w:lineRule="auto"/>
@@ -5902,7 +5834,7 @@
         <w:jc w:val="right"/>
       </w:pPr>
       <w:tcPr>
-        <w:shd w:color="ffffff"/>
+        <w:shd w:val="clear" w:color="ffffff"/>
         <w:tcBorders>
           <w:top w:val="none" w:color="000000" w:sz="4" w:space="0"/>
           <w:left w:val="none" w:color="000000" w:sz="4" w:space="0"/>
@@ -5932,7 +5864,7 @@
         <w:color w:val="404040"/>
       </w:rPr>
       <w:tcPr>
-        <w:shd w:color="ffffff"/>
+        <w:shd w:val="clear" w:color="ffffff"/>
         <w:tcBorders>
           <w:top w:val="none" w:color="000000" w:sz="4" w:space="0"/>
           <w:left w:val="none" w:color="000000" w:sz="4" w:space="0"/>
@@ -5957,9 +5889,9 @@
       </w:tcPr>
     </w:tblStylePr>
   </w:style>
-  <w:style w:type="table" w:styleId="74">
+  <w:style w:type="table" w:styleId="694">
     <w:name w:val="Grid Table 3 - Accent 5"/>
-    <w:basedOn w:val="602"/>
+    <w:basedOn w:val="815"/>
     <w:uiPriority w:val="99"/>
     <w:pPr>
       <w:spacing w:after="0" w:line="240" w:lineRule="auto"/>
@@ -6003,7 +5935,7 @@
         <w:jc w:val="right"/>
       </w:pPr>
       <w:tcPr>
-        <w:shd w:color="ffffff"/>
+        <w:shd w:val="clear" w:color="ffffff"/>
         <w:tcBorders>
           <w:top w:val="none" w:color="000000" w:sz="4" w:space="0"/>
           <w:left w:val="none" w:color="000000" w:sz="4" w:space="0"/>
@@ -6033,7 +5965,7 @@
         <w:color w:val="404040"/>
       </w:rPr>
       <w:tcPr>
-        <w:shd w:color="ffffff"/>
+        <w:shd w:val="clear" w:color="ffffff"/>
         <w:tcBorders>
           <w:top w:val="none" w:color="000000" w:sz="4" w:space="0"/>
           <w:left w:val="none" w:color="000000" w:sz="4" w:space="0"/>
@@ -6058,9 +5990,9 @@
       </w:tcPr>
     </w:tblStylePr>
   </w:style>
-  <w:style w:type="table" w:styleId="75">
+  <w:style w:type="table" w:styleId="695">
     <w:name w:val="Grid Table 3 - Accent 6"/>
-    <w:basedOn w:val="602"/>
+    <w:basedOn w:val="815"/>
     <w:uiPriority w:val="99"/>
     <w:pPr>
       <w:spacing w:after="0" w:line="240" w:lineRule="auto"/>
@@ -6104,7 +6036,7 @@
         <w:jc w:val="right"/>
       </w:pPr>
       <w:tcPr>
-        <w:shd w:color="ffffff"/>
+        <w:shd w:val="clear" w:color="ffffff"/>
         <w:tcBorders>
           <w:top w:val="none" w:color="000000" w:sz="4" w:space="0"/>
           <w:left w:val="none" w:color="000000" w:sz="4" w:space="0"/>
@@ -6134,7 +6066,7 @@
         <w:color w:val="404040"/>
       </w:rPr>
       <w:tcPr>
-        <w:shd w:color="ffffff"/>
+        <w:shd w:val="clear" w:color="ffffff"/>
         <w:tcBorders>
           <w:top w:val="none" w:color="000000" w:sz="4" w:space="0"/>
           <w:left w:val="none" w:color="000000" w:sz="4" w:space="0"/>
@@ -6159,9 +6091,9 @@
       </w:tcPr>
     </w:tblStylePr>
   </w:style>
-  <w:style w:type="table" w:styleId="76">
+  <w:style w:type="table" w:styleId="696">
     <w:name w:val="Grid Table 4"/>
-    <w:basedOn w:val="602"/>
+    <w:basedOn w:val="815"/>
     <w:uiPriority w:val="59"/>
     <w:pPr>
       <w:spacing w:after="0" w:line="240" w:lineRule="auto"/>
@@ -6240,9 +6172,9 @@
       </w:tcPr>
     </w:tblStylePr>
   </w:style>
-  <w:style w:type="table" w:styleId="77">
+  <w:style w:type="table" w:styleId="697">
     <w:name w:val="Grid Table 4 - Accent 1"/>
-    <w:basedOn w:val="602"/>
+    <w:basedOn w:val="815"/>
     <w:uiPriority w:val="59"/>
     <w:pPr>
       <w:spacing w:after="0" w:line="240" w:lineRule="auto"/>
@@ -6321,9 +6253,9 @@
       </w:tcPr>
     </w:tblStylePr>
   </w:style>
-  <w:style w:type="table" w:styleId="78">
+  <w:style w:type="table" w:styleId="698">
     <w:name w:val="Grid Table 4 - Accent 2"/>
-    <w:basedOn w:val="602"/>
+    <w:basedOn w:val="815"/>
     <w:uiPriority w:val="59"/>
     <w:pPr>
       <w:spacing w:after="0" w:line="240" w:lineRule="auto"/>
@@ -6402,9 +6334,9 @@
       </w:tcPr>
     </w:tblStylePr>
   </w:style>
-  <w:style w:type="table" w:styleId="79">
+  <w:style w:type="table" w:styleId="699">
     <w:name w:val="Grid Table 4 - Accent 3"/>
-    <w:basedOn w:val="602"/>
+    <w:basedOn w:val="815"/>
     <w:uiPriority w:val="59"/>
     <w:pPr>
       <w:spacing w:after="0" w:line="240" w:lineRule="auto"/>
@@ -6483,9 +6415,9 @@
       </w:tcPr>
     </w:tblStylePr>
   </w:style>
-  <w:style w:type="table" w:styleId="80">
+  <w:style w:type="table" w:styleId="700">
     <w:name w:val="Grid Table 4 - Accent 4"/>
-    <w:basedOn w:val="602"/>
+    <w:basedOn w:val="815"/>
     <w:uiPriority w:val="59"/>
     <w:pPr>
       <w:spacing w:after="0" w:line="240" w:lineRule="auto"/>
@@ -6564,9 +6496,9 @@
       </w:tcPr>
     </w:tblStylePr>
   </w:style>
-  <w:style w:type="table" w:styleId="81">
+  <w:style w:type="table" w:styleId="701">
     <w:name w:val="Grid Table 4 - Accent 5"/>
-    <w:basedOn w:val="602"/>
+    <w:basedOn w:val="815"/>
     <w:uiPriority w:val="59"/>
     <w:pPr>
       <w:spacing w:after="0" w:line="240" w:lineRule="auto"/>
@@ -6645,9 +6577,9 @@
       </w:tcPr>
     </w:tblStylePr>
   </w:style>
-  <w:style w:type="table" w:styleId="82">
+  <w:style w:type="table" w:styleId="702">
     <w:name w:val="Grid Table 4 - Accent 6"/>
-    <w:basedOn w:val="602"/>
+    <w:basedOn w:val="815"/>
     <w:uiPriority w:val="59"/>
     <w:pPr>
       <w:spacing w:after="0" w:line="240" w:lineRule="auto"/>
@@ -6726,9 +6658,9 @@
       </w:tcPr>
     </w:tblStylePr>
   </w:style>
-  <w:style w:type="table" w:styleId="83">
+  <w:style w:type="table" w:styleId="703">
     <w:name w:val="Grid Table 5 Dark"/>
-    <w:basedOn w:val="602"/>
+    <w:basedOn w:val="815"/>
     <w:uiPriority w:val="99"/>
     <w:pPr>
       <w:spacing w:after="0" w:line="240" w:lineRule="auto"/>
@@ -6805,9 +6737,9 @@
       </w:tcPr>
     </w:tblStylePr>
   </w:style>
-  <w:style w:type="table" w:styleId="84">
+  <w:style w:type="table" w:styleId="704">
     <w:name w:val="Grid Table 5 Dark- Accent 1"/>
-    <w:basedOn w:val="602"/>
+    <w:basedOn w:val="815"/>
     <w:uiPriority w:val="99"/>
     <w:pPr>
       <w:spacing w:after="0" w:line="240" w:lineRule="auto"/>
@@ -6884,9 +6816,9 @@
       </w:tcPr>
     </w:tblStylePr>
   </w:style>
-  <w:style w:type="table" w:styleId="85">
+  <w:style w:type="table" w:styleId="705">
     <w:name w:val="Grid Table 5 Dark - Accent 2"/>
-    <w:basedOn w:val="602"/>
+    <w:basedOn w:val="815"/>
     <w:uiPriority w:val="99"/>
     <w:pPr>
       <w:spacing w:after="0" w:line="240" w:lineRule="auto"/>
@@ -6963,9 +6895,9 @@
       </w:tcPr>
     </w:tblStylePr>
   </w:style>
-  <w:style w:type="table" w:styleId="86">
+  <w:style w:type="table" w:styleId="706">
     <w:name w:val="Grid Table 5 Dark - Accent 3"/>
-    <w:basedOn w:val="602"/>
+    <w:basedOn w:val="815"/>
     <w:uiPriority w:val="99"/>
     <w:pPr>
       <w:spacing w:after="0" w:line="240" w:lineRule="auto"/>
@@ -7042,9 +6974,9 @@
       </w:tcPr>
     </w:tblStylePr>
   </w:style>
-  <w:style w:type="table" w:styleId="87">
+  <w:style w:type="table" w:styleId="707">
     <w:name w:val="Grid Table 5 Dark- Accent 4"/>
-    <w:basedOn w:val="602"/>
+    <w:basedOn w:val="815"/>
     <w:uiPriority w:val="99"/>
     <w:pPr>
       <w:spacing w:after="0" w:line="240" w:lineRule="auto"/>
@@ -7121,9 +7053,9 @@
       </w:tcPr>
     </w:tblStylePr>
   </w:style>
-  <w:style w:type="table" w:styleId="88">
+  <w:style w:type="table" w:styleId="708">
     <w:name w:val="Grid Table 5 Dark - Accent 5"/>
-    <w:basedOn w:val="602"/>
+    <w:basedOn w:val="815"/>
     <w:uiPriority w:val="99"/>
     <w:pPr>
       <w:spacing w:after="0" w:line="240" w:lineRule="auto"/>
@@ -7200,9 +7132,9 @@
       </w:tcPr>
     </w:tblStylePr>
   </w:style>
-  <w:style w:type="table" w:styleId="89">
+  <w:style w:type="table" w:styleId="709">
     <w:name w:val="Grid Table 5 Dark - Accent 6"/>
-    <w:basedOn w:val="602"/>
+    <w:basedOn w:val="815"/>
     <w:uiPriority w:val="99"/>
     <w:pPr>
       <w:spacing w:after="0" w:line="240" w:lineRule="auto"/>
@@ -7279,9 +7211,9 @@
       </w:tcPr>
     </w:tblStylePr>
   </w:style>
-  <w:style w:type="table" w:styleId="90">
+  <w:style w:type="table" w:styleId="710">
     <w:name w:val="Grid Table 6 Colorful"/>
-    <w:basedOn w:val="602"/>
+    <w:basedOn w:val="815"/>
     <w:uiPriority w:val="99"/>
     <w:pPr>
       <w:spacing w:after="0" w:line="240" w:lineRule="auto"/>
@@ -7358,9 +7290,9 @@
       </w:rPr>
     </w:tblStylePr>
   </w:style>
-  <w:style w:type="table" w:styleId="91">
+  <w:style w:type="table" w:styleId="711">
     <w:name w:val="Grid Table 6 Colorful - Accent 1"/>
-    <w:basedOn w:val="602"/>
+    <w:basedOn w:val="815"/>
     <w:uiPriority w:val="99"/>
     <w:pPr>
       <w:spacing w:after="0" w:line="240" w:lineRule="auto"/>
@@ -7437,9 +7369,9 @@
       </w:rPr>
     </w:tblStylePr>
   </w:style>
-  <w:style w:type="table" w:styleId="92">
+  <w:style w:type="table" w:styleId="712">
     <w:name w:val="Grid Table 6 Colorful - Accent 2"/>
-    <w:basedOn w:val="602"/>
+    <w:basedOn w:val="815"/>
     <w:uiPriority w:val="99"/>
     <w:pPr>
       <w:spacing w:after="0" w:line="240" w:lineRule="auto"/>
@@ -7516,9 +7448,9 @@
       </w:rPr>
     </w:tblStylePr>
   </w:style>
-  <w:style w:type="table" w:styleId="93">
+  <w:style w:type="table" w:styleId="713">
     <w:name w:val="Grid Table 6 Colorful - Accent 3"/>
-    <w:basedOn w:val="602"/>
+    <w:basedOn w:val="815"/>
     <w:uiPriority w:val="99"/>
     <w:pPr>
       <w:spacing w:after="0" w:line="240" w:lineRule="auto"/>
@@ -7595,9 +7527,9 @@
       </w:rPr>
     </w:tblStylePr>
   </w:style>
-  <w:style w:type="table" w:styleId="94">
+  <w:style w:type="table" w:styleId="714">
     <w:name w:val="Grid Table 6 Colorful - Accent 4"/>
-    <w:basedOn w:val="602"/>
+    <w:basedOn w:val="815"/>
     <w:uiPriority w:val="99"/>
     <w:pPr>
       <w:spacing w:after="0" w:line="240" w:lineRule="auto"/>
@@ -7674,9 +7606,9 @@
       </w:rPr>
     </w:tblStylePr>
   </w:style>
-  <w:style w:type="table" w:styleId="95">
+  <w:style w:type="table" w:styleId="715">
     <w:name w:val="Grid Table 6 Colorful - Accent 5"/>
-    <w:basedOn w:val="602"/>
+    <w:basedOn w:val="815"/>
     <w:uiPriority w:val="99"/>
     <w:pPr>
       <w:spacing w:after="0" w:line="240" w:lineRule="auto"/>
@@ -7753,9 +7685,9 @@
       </w:rPr>
     </w:tblStylePr>
   </w:style>
-  <w:style w:type="table" w:styleId="96">
+  <w:style w:type="table" w:styleId="716">
     <w:name w:val="Grid Table 6 Colorful - Accent 6"/>
-    <w:basedOn w:val="602"/>
+    <w:basedOn w:val="815"/>
     <w:uiPriority w:val="99"/>
     <w:pPr>
       <w:spacing w:after="0" w:line="240" w:lineRule="auto"/>
@@ -7832,9 +7764,9 @@
       </w:rPr>
     </w:tblStylePr>
   </w:style>
-  <w:style w:type="table" w:styleId="97">
+  <w:style w:type="table" w:styleId="717">
     <w:name w:val="Grid Table 7 Colorful"/>
-    <w:basedOn w:val="602"/>
+    <w:basedOn w:val="815"/>
     <w:uiPriority w:val="99"/>
     <w:pPr>
       <w:spacing w:after="0" w:line="240" w:lineRule="auto"/>
@@ -7883,11 +7815,11 @@
         <w:jc w:val="right"/>
       </w:pPr>
       <w:tcPr>
-        <w:shd w:color="ffffff"/>
-        <w:tcBorders>
-          <w:top w:val="none"/>
-          <w:left w:val="none"/>
-          <w:bottom w:val="none"/>
+        <w:shd w:val="clear" w:color="ffffff"/>
+        <w:tcBorders>
+          <w:top w:val="none" w:color="000000" w:sz="4" w:space="0"/>
+          <w:left w:val="none" w:color="000000" w:sz="4" w:space="0"/>
+          <w:bottom w:val="none" w:color="000000" w:sz="4" w:space="0"/>
           <w:right w:val="single" w:color="000000" w:themeColor="text1" w:themeTint="80" w:sz="4" w:space="0"/>
         </w:tcBorders>
       </w:tcPr>
@@ -7902,10 +7834,10 @@
       <w:tcPr>
         <w:shd w:val="clear" w:color="ffffff" w:themeColor="light1" w:fill="ffffff" w:themeFill="light1"/>
         <w:tcBorders>
-          <w:top w:val="none"/>
-          <w:left w:val="none"/>
+          <w:top w:val="none" w:color="000000" w:sz="4" w:space="0"/>
+          <w:left w:val="none" w:color="000000" w:sz="4" w:space="0"/>
           <w:bottom w:val="single" w:color="000000" w:themeColor="text1" w:themeTint="80" w:sz="4" w:space="0"/>
-          <w:right w:val="none"/>
+          <w:right w:val="none" w:color="000000" w:sz="4" w:space="0"/>
         </w:tcBorders>
       </w:tcPr>
     </w:tblStylePr>
@@ -7917,12 +7849,12 @@
         <w:sz w:val="22"/>
       </w:rPr>
       <w:tcPr>
-        <w:shd w:color="ffffff"/>
-        <w:tcBorders>
-          <w:top w:val="none"/>
+        <w:shd w:val="clear" w:color="ffffff"/>
+        <w:tcBorders>
+          <w:top w:val="none" w:color="000000" w:sz="4" w:space="0"/>
           <w:left w:val="single" w:color="000000" w:themeColor="text1" w:themeTint="80" w:sz="4" w:space="0"/>
-          <w:bottom w:val="none"/>
-          <w:right w:val="none"/>
+          <w:bottom w:val="none" w:color="000000" w:sz="4" w:space="0"/>
+          <w:right w:val="none" w:color="000000" w:sz="4" w:space="0"/>
         </w:tcBorders>
       </w:tcPr>
     </w:tblStylePr>
@@ -7937,16 +7869,16 @@
         <w:shd w:val="clear" w:color="ffffff" w:themeColor="light1" w:fill="ffffff" w:themeFill="light1"/>
         <w:tcBorders>
           <w:top w:val="single" w:color="000000" w:themeColor="text1" w:themeTint="80" w:sz="4" w:space="0"/>
-          <w:left w:val="none"/>
-          <w:bottom w:val="none"/>
-          <w:right w:val="none"/>
-        </w:tcBorders>
-      </w:tcPr>
-    </w:tblStylePr>
-  </w:style>
-  <w:style w:type="table" w:styleId="98">
+          <w:left w:val="none" w:color="000000" w:sz="4" w:space="0"/>
+          <w:bottom w:val="none" w:color="000000" w:sz="4" w:space="0"/>
+          <w:right w:val="none" w:color="000000" w:sz="4" w:space="0"/>
+        </w:tcBorders>
+      </w:tcPr>
+    </w:tblStylePr>
+  </w:style>
+  <w:style w:type="table" w:styleId="718">
     <w:name w:val="Grid Table 7 Colorful - Accent 1"/>
-    <w:basedOn w:val="602"/>
+    <w:basedOn w:val="815"/>
     <w:uiPriority w:val="99"/>
     <w:pPr>
       <w:spacing w:after="0" w:line="240" w:lineRule="auto"/>
@@ -7995,11 +7927,11 @@
         <w:jc w:val="right"/>
       </w:pPr>
       <w:tcPr>
-        <w:shd w:color="ffffff"/>
-        <w:tcBorders>
-          <w:top w:val="none"/>
-          <w:left w:val="none"/>
-          <w:bottom w:val="none"/>
+        <w:shd w:val="clear" w:color="ffffff"/>
+        <w:tcBorders>
+          <w:top w:val="none" w:color="000000" w:sz="4" w:space="0"/>
+          <w:left w:val="none" w:color="000000" w:sz="4" w:space="0"/>
+          <w:bottom w:val="none" w:color="000000" w:sz="4" w:space="0"/>
           <w:right w:val="single" w:color="000000" w:themeColor="accent1" w:themeTint="80" w:sz="4" w:space="0"/>
         </w:tcBorders>
       </w:tcPr>
@@ -8014,10 +7946,10 @@
       <w:tcPr>
         <w:shd w:val="clear" w:color="ffffff" w:themeColor="light1" w:fill="ffffff" w:themeFill="light1"/>
         <w:tcBorders>
-          <w:top w:val="none"/>
-          <w:left w:val="none"/>
+          <w:top w:val="none" w:color="000000" w:sz="4" w:space="0"/>
+          <w:left w:val="none" w:color="000000" w:sz="4" w:space="0"/>
           <w:bottom w:val="single" w:color="000000" w:themeColor="accent1" w:themeTint="80" w:sz="4" w:space="0"/>
-          <w:right w:val="none"/>
+          <w:right w:val="none" w:color="000000" w:sz="4" w:space="0"/>
         </w:tcBorders>
       </w:tcPr>
     </w:tblStylePr>
@@ -8029,12 +7961,12 @@
         <w:sz w:val="22"/>
       </w:rPr>
       <w:tcPr>
-        <w:shd w:color="ffffff"/>
-        <w:tcBorders>
-          <w:top w:val="none"/>
+        <w:shd w:val="clear" w:color="ffffff"/>
+        <w:tcBorders>
+          <w:top w:val="none" w:color="000000" w:sz="4" w:space="0"/>
           <w:left w:val="single" w:color="000000" w:themeColor="accent1" w:themeTint="80" w:sz="4" w:space="0"/>
-          <w:bottom w:val="none"/>
-          <w:right w:val="none"/>
+          <w:bottom w:val="none" w:color="000000" w:sz="4" w:space="0"/>
+          <w:right w:val="none" w:color="000000" w:sz="4" w:space="0"/>
         </w:tcBorders>
       </w:tcPr>
     </w:tblStylePr>
@@ -8049,16 +7981,16 @@
         <w:shd w:val="clear" w:color="ffffff" w:themeColor="light1" w:fill="ffffff" w:themeFill="light1"/>
         <w:tcBorders>
           <w:top w:val="single" w:color="000000" w:themeColor="accent1" w:themeTint="80" w:sz="4" w:space="0"/>
-          <w:left w:val="none"/>
-          <w:bottom w:val="none"/>
-          <w:right w:val="none"/>
-        </w:tcBorders>
-      </w:tcPr>
-    </w:tblStylePr>
-  </w:style>
-  <w:style w:type="table" w:styleId="99">
+          <w:left w:val="none" w:color="000000" w:sz="4" w:space="0"/>
+          <w:bottom w:val="none" w:color="000000" w:sz="4" w:space="0"/>
+          <w:right w:val="none" w:color="000000" w:sz="4" w:space="0"/>
+        </w:tcBorders>
+      </w:tcPr>
+    </w:tblStylePr>
+  </w:style>
+  <w:style w:type="table" w:styleId="719">
     <w:name w:val="Grid Table 7 Colorful - Accent 2"/>
-    <w:basedOn w:val="602"/>
+    <w:basedOn w:val="815"/>
     <w:uiPriority w:val="99"/>
     <w:pPr>
       <w:spacing w:after="0" w:line="240" w:lineRule="auto"/>
@@ -8107,11 +8039,11 @@
         <w:jc w:val="right"/>
       </w:pPr>
       <w:tcPr>
-        <w:shd w:color="ffffff"/>
-        <w:tcBorders>
-          <w:top w:val="none"/>
-          <w:left w:val="none"/>
-          <w:bottom w:val="none"/>
+        <w:shd w:val="clear" w:color="ffffff"/>
+        <w:tcBorders>
+          <w:top w:val="none" w:color="000000" w:sz="4" w:space="0"/>
+          <w:left w:val="none" w:color="000000" w:sz="4" w:space="0"/>
+          <w:bottom w:val="none" w:color="000000" w:sz="4" w:space="0"/>
           <w:right w:val="single" w:color="000000" w:themeColor="accent2" w:themeTint="97" w:sz="4" w:space="0"/>
         </w:tcBorders>
       </w:tcPr>
@@ -8126,10 +8058,10 @@
       <w:tcPr>
         <w:shd w:val="clear" w:color="ffffff" w:themeColor="light1" w:fill="ffffff" w:themeFill="light1"/>
         <w:tcBorders>
-          <w:top w:val="none"/>
-          <w:left w:val="none"/>
+          <w:top w:val="none" w:color="000000" w:sz="4" w:space="0"/>
+          <w:left w:val="none" w:color="000000" w:sz="4" w:space="0"/>
           <w:bottom w:val="single" w:color="000000" w:themeColor="accent2" w:themeTint="97" w:sz="4" w:space="0"/>
-          <w:right w:val="none"/>
+          <w:right w:val="none" w:color="000000" w:sz="4" w:space="0"/>
         </w:tcBorders>
       </w:tcPr>
     </w:tblStylePr>
@@ -8141,12 +8073,12 @@
         <w:sz w:val="22"/>
       </w:rPr>
       <w:tcPr>
-        <w:shd w:color="ffffff"/>
-        <w:tcBorders>
-          <w:top w:val="none"/>
+        <w:shd w:val="clear" w:color="ffffff"/>
+        <w:tcBorders>
+          <w:top w:val="none" w:color="000000" w:sz="4" w:space="0"/>
           <w:left w:val="single" w:color="000000" w:themeColor="accent2" w:themeTint="97" w:sz="4" w:space="0"/>
-          <w:bottom w:val="none"/>
-          <w:right w:val="none"/>
+          <w:bottom w:val="none" w:color="000000" w:sz="4" w:space="0"/>
+          <w:right w:val="none" w:color="000000" w:sz="4" w:space="0"/>
         </w:tcBorders>
       </w:tcPr>
     </w:tblStylePr>
@@ -8161,16 +8093,16 @@
         <w:shd w:val="clear" w:color="ffffff" w:themeColor="light1" w:fill="ffffff" w:themeFill="light1"/>
         <w:tcBorders>
           <w:top w:val="single" w:color="000000" w:themeColor="accent2" w:themeTint="97" w:sz="4" w:space="0"/>
-          <w:left w:val="none"/>
-          <w:bottom w:val="none"/>
-          <w:right w:val="none"/>
-        </w:tcBorders>
-      </w:tcPr>
-    </w:tblStylePr>
-  </w:style>
-  <w:style w:type="table" w:styleId="100">
+          <w:left w:val="none" w:color="000000" w:sz="4" w:space="0"/>
+          <w:bottom w:val="none" w:color="000000" w:sz="4" w:space="0"/>
+          <w:right w:val="none" w:color="000000" w:sz="4" w:space="0"/>
+        </w:tcBorders>
+      </w:tcPr>
+    </w:tblStylePr>
+  </w:style>
+  <w:style w:type="table" w:styleId="720">
     <w:name w:val="Grid Table 7 Colorful - Accent 3"/>
-    <w:basedOn w:val="602"/>
+    <w:basedOn w:val="815"/>
     <w:uiPriority w:val="99"/>
     <w:pPr>
       <w:spacing w:after="0" w:line="240" w:lineRule="auto"/>
@@ -8219,11 +8151,11 @@
         <w:jc w:val="right"/>
       </w:pPr>
       <w:tcPr>
-        <w:shd w:color="ffffff"/>
-        <w:tcBorders>
-          <w:top w:val="none"/>
-          <w:left w:val="none"/>
-          <w:bottom w:val="none"/>
+        <w:shd w:val="clear" w:color="ffffff"/>
+        <w:tcBorders>
+          <w:top w:val="none" w:color="000000" w:sz="4" w:space="0"/>
+          <w:left w:val="none" w:color="000000" w:sz="4" w:space="0"/>
+          <w:bottom w:val="none" w:color="000000" w:sz="4" w:space="0"/>
           <w:right w:val="single" w:color="000000" w:themeColor="accent3" w:themeTint="FE" w:sz="4" w:space="0"/>
         </w:tcBorders>
       </w:tcPr>
@@ -8238,10 +8170,10 @@
       <w:tcPr>
         <w:shd w:val="clear" w:color="ffffff" w:themeColor="light1" w:fill="ffffff" w:themeFill="light1"/>
         <w:tcBorders>
-          <w:top w:val="none"/>
-          <w:left w:val="none"/>
+          <w:top w:val="none" w:color="000000" w:sz="4" w:space="0"/>
+          <w:left w:val="none" w:color="000000" w:sz="4" w:space="0"/>
           <w:bottom w:val="single" w:color="000000" w:themeColor="accent3" w:themeTint="FE" w:sz="4" w:space="0"/>
-          <w:right w:val="none"/>
+          <w:right w:val="none" w:color="000000" w:sz="4" w:space="0"/>
         </w:tcBorders>
       </w:tcPr>
     </w:tblStylePr>
@@ -8253,12 +8185,12 @@
         <w:sz w:val="22"/>
       </w:rPr>
       <w:tcPr>
-        <w:shd w:color="ffffff"/>
-        <w:tcBorders>
-          <w:top w:val="none"/>
+        <w:shd w:val="clear" w:color="ffffff"/>
+        <w:tcBorders>
+          <w:top w:val="none" w:color="000000" w:sz="4" w:space="0"/>
           <w:left w:val="single" w:color="000000" w:themeColor="accent3" w:themeTint="FE" w:sz="4" w:space="0"/>
-          <w:bottom w:val="none"/>
-          <w:right w:val="none"/>
+          <w:bottom w:val="none" w:color="000000" w:sz="4" w:space="0"/>
+          <w:right w:val="none" w:color="000000" w:sz="4" w:space="0"/>
         </w:tcBorders>
       </w:tcPr>
     </w:tblStylePr>
@@ -8273,16 +8205,16 @@
         <w:shd w:val="clear" w:color="ffffff" w:themeColor="light1" w:fill="ffffff" w:themeFill="light1"/>
         <w:tcBorders>
           <w:top w:val="single" w:color="000000" w:themeColor="accent3" w:themeTint="FE" w:sz="4" w:space="0"/>
-          <w:left w:val="none"/>
-          <w:bottom w:val="none"/>
-          <w:right w:val="none"/>
-        </w:tcBorders>
-      </w:tcPr>
-    </w:tblStylePr>
-  </w:style>
-  <w:style w:type="table" w:styleId="101">
+          <w:left w:val="none" w:color="000000" w:sz="4" w:space="0"/>
+          <w:bottom w:val="none" w:color="000000" w:sz="4" w:space="0"/>
+          <w:right w:val="none" w:color="000000" w:sz="4" w:space="0"/>
+        </w:tcBorders>
+      </w:tcPr>
+    </w:tblStylePr>
+  </w:style>
+  <w:style w:type="table" w:styleId="721">
     <w:name w:val="Grid Table 7 Colorful - Accent 4"/>
-    <w:basedOn w:val="602"/>
+    <w:basedOn w:val="815"/>
     <w:uiPriority w:val="99"/>
     <w:pPr>
       <w:spacing w:after="0" w:line="240" w:lineRule="auto"/>
@@ -8331,11 +8263,11 @@
         <w:jc w:val="right"/>
       </w:pPr>
       <w:tcPr>
-        <w:shd w:color="ffffff"/>
-        <w:tcBorders>
-          <w:top w:val="none"/>
-          <w:left w:val="none"/>
-          <w:bottom w:val="none"/>
+        <w:shd w:val="clear" w:color="ffffff"/>
+        <w:tcBorders>
+          <w:top w:val="none" w:color="000000" w:sz="4" w:space="0"/>
+          <w:left w:val="none" w:color="000000" w:sz="4" w:space="0"/>
+          <w:bottom w:val="none" w:color="000000" w:sz="4" w:space="0"/>
           <w:right w:val="single" w:color="000000" w:themeColor="accent4" w:themeTint="9A" w:sz="4" w:space="0"/>
         </w:tcBorders>
       </w:tcPr>
@@ -8350,10 +8282,10 @@
       <w:tcPr>
         <w:shd w:val="clear" w:color="ffffff" w:themeColor="light1" w:fill="ffffff" w:themeFill="light1"/>
         <w:tcBorders>
-          <w:top w:val="none"/>
-          <w:left w:val="none"/>
+          <w:top w:val="none" w:color="000000" w:sz="4" w:space="0"/>
+          <w:left w:val="none" w:color="000000" w:sz="4" w:space="0"/>
           <w:bottom w:val="single" w:color="000000" w:themeColor="accent4" w:themeTint="9A" w:sz="4" w:space="0"/>
-          <w:right w:val="none"/>
+          <w:right w:val="none" w:color="000000" w:sz="4" w:space="0"/>
         </w:tcBorders>
       </w:tcPr>
     </w:tblStylePr>
@@ -8365,12 +8297,12 @@
         <w:sz w:val="22"/>
       </w:rPr>
       <w:tcPr>
-        <w:shd w:color="ffffff"/>
-        <w:tcBorders>
-          <w:top w:val="none"/>
+        <w:shd w:val="clear" w:color="ffffff"/>
+        <w:tcBorders>
+          <w:top w:val="none" w:color="000000" w:sz="4" w:space="0"/>
           <w:left w:val="single" w:color="000000" w:themeColor="accent4" w:themeTint="9A" w:sz="4" w:space="0"/>
-          <w:bottom w:val="none"/>
-          <w:right w:val="none"/>
+          <w:bottom w:val="none" w:color="000000" w:sz="4" w:space="0"/>
+          <w:right w:val="none" w:color="000000" w:sz="4" w:space="0"/>
         </w:tcBorders>
       </w:tcPr>
     </w:tblStylePr>
@@ -8385,16 +8317,16 @@
         <w:shd w:val="clear" w:color="ffffff" w:themeColor="light1" w:fill="ffffff" w:themeFill="light1"/>
         <w:tcBorders>
           <w:top w:val="single" w:color="000000" w:themeColor="accent4" w:themeTint="9A" w:sz="4" w:space="0"/>
-          <w:left w:val="none"/>
-          <w:bottom w:val="none"/>
-          <w:right w:val="none"/>
-        </w:tcBorders>
-      </w:tcPr>
-    </w:tblStylePr>
-  </w:style>
-  <w:style w:type="table" w:styleId="102">
+          <w:left w:val="none" w:color="000000" w:sz="4" w:space="0"/>
+          <w:bottom w:val="none" w:color="000000" w:sz="4" w:space="0"/>
+          <w:right w:val="none" w:color="000000" w:sz="4" w:space="0"/>
+        </w:tcBorders>
+      </w:tcPr>
+    </w:tblStylePr>
+  </w:style>
+  <w:style w:type="table" w:styleId="722">
     <w:name w:val="Grid Table 7 Colorful - Accent 5"/>
-    <w:basedOn w:val="602"/>
+    <w:basedOn w:val="815"/>
     <w:uiPriority w:val="99"/>
     <w:pPr>
       <w:spacing w:after="0" w:line="240" w:lineRule="auto"/>
@@ -8443,11 +8375,11 @@
         <w:jc w:val="right"/>
       </w:pPr>
       <w:tcPr>
-        <w:shd w:color="ffffff"/>
-        <w:tcBorders>
-          <w:top w:val="none"/>
-          <w:left w:val="none"/>
-          <w:bottom w:val="none"/>
+        <w:shd w:val="clear" w:color="ffffff"/>
+        <w:tcBorders>
+          <w:top w:val="none" w:color="000000" w:sz="4" w:space="0"/>
+          <w:left w:val="none" w:color="000000" w:sz="4" w:space="0"/>
+          <w:bottom w:val="none" w:color="000000" w:sz="4" w:space="0"/>
           <w:right w:val="single" w:color="000000" w:themeColor="accent5" w:themeTint="90" w:sz="4" w:space="0"/>
         </w:tcBorders>
       </w:tcPr>
@@ -8462,10 +8394,10 @@
       <w:tcPr>
         <w:shd w:val="clear" w:color="ffffff" w:themeColor="light1" w:fill="ffffff" w:themeFill="light1"/>
         <w:tcBorders>
-          <w:top w:val="none"/>
-          <w:left w:val="none"/>
+          <w:top w:val="none" w:color="000000" w:sz="4" w:space="0"/>
+          <w:left w:val="none" w:color="000000" w:sz="4" w:space="0"/>
           <w:bottom w:val="single" w:color="000000" w:themeColor="accent5" w:themeTint="90" w:sz="4" w:space="0"/>
-          <w:right w:val="none"/>
+          <w:right w:val="none" w:color="000000" w:sz="4" w:space="0"/>
         </w:tcBorders>
       </w:tcPr>
     </w:tblStylePr>
@@ -8477,12 +8409,12 @@
         <w:sz w:val="22"/>
       </w:rPr>
       <w:tcPr>
-        <w:shd w:color="ffffff"/>
-        <w:tcBorders>
-          <w:top w:val="none"/>
+        <w:shd w:val="clear" w:color="ffffff"/>
+        <w:tcBorders>
+          <w:top w:val="none" w:color="000000" w:sz="4" w:space="0"/>
           <w:left w:val="single" w:color="000000" w:themeColor="accent5" w:themeTint="90" w:sz="4" w:space="0"/>
-          <w:bottom w:val="none"/>
-          <w:right w:val="none"/>
+          <w:bottom w:val="none" w:color="000000" w:sz="4" w:space="0"/>
+          <w:right w:val="none" w:color="000000" w:sz="4" w:space="0"/>
         </w:tcBorders>
       </w:tcPr>
     </w:tblStylePr>
@@ -8497,16 +8429,16 @@
         <w:shd w:val="clear" w:color="ffffff" w:themeColor="light1" w:fill="ffffff" w:themeFill="light1"/>
         <w:tcBorders>
           <w:top w:val="single" w:color="000000" w:themeColor="accent5" w:themeTint="90" w:sz="4" w:space="0"/>
-          <w:left w:val="none"/>
-          <w:bottom w:val="none"/>
-          <w:right w:val="none"/>
-        </w:tcBorders>
-      </w:tcPr>
-    </w:tblStylePr>
-  </w:style>
-  <w:style w:type="table" w:styleId="103">
+          <w:left w:val="none" w:color="000000" w:sz="4" w:space="0"/>
+          <w:bottom w:val="none" w:color="000000" w:sz="4" w:space="0"/>
+          <w:right w:val="none" w:color="000000" w:sz="4" w:space="0"/>
+        </w:tcBorders>
+      </w:tcPr>
+    </w:tblStylePr>
+  </w:style>
+  <w:style w:type="table" w:styleId="723">
     <w:name w:val="Grid Table 7 Colorful - Accent 6"/>
-    <w:basedOn w:val="602"/>
+    <w:basedOn w:val="815"/>
     <w:uiPriority w:val="99"/>
     <w:pPr>
       <w:spacing w:after="0" w:line="240" w:lineRule="auto"/>
@@ -8555,11 +8487,11 @@
         <w:jc w:val="right"/>
       </w:pPr>
       <w:tcPr>
-        <w:shd w:color="ffffff"/>
-        <w:tcBorders>
-          <w:top w:val="none"/>
-          <w:left w:val="none"/>
-          <w:bottom w:val="none"/>
+        <w:shd w:val="clear" w:color="ffffff"/>
+        <w:tcBorders>
+          <w:top w:val="none" w:color="000000" w:sz="4" w:space="0"/>
+          <w:left w:val="none" w:color="000000" w:sz="4" w:space="0"/>
+          <w:bottom w:val="none" w:color="000000" w:sz="4" w:space="0"/>
           <w:right w:val="single" w:color="000000" w:themeColor="accent6" w:themeTint="90" w:sz="4" w:space="0"/>
         </w:tcBorders>
       </w:tcPr>
@@ -8574,10 +8506,10 @@
       <w:tcPr>
         <w:shd w:val="clear" w:color="ffffff" w:themeColor="light1" w:fill="ffffff" w:themeFill="light1"/>
         <w:tcBorders>
-          <w:top w:val="none"/>
-          <w:left w:val="none"/>
+          <w:top w:val="none" w:color="000000" w:sz="4" w:space="0"/>
+          <w:left w:val="none" w:color="000000" w:sz="4" w:space="0"/>
           <w:bottom w:val="single" w:color="000000" w:themeColor="accent6" w:themeTint="90" w:sz="4" w:space="0"/>
-          <w:right w:val="none"/>
+          <w:right w:val="none" w:color="000000" w:sz="4" w:space="0"/>
         </w:tcBorders>
       </w:tcPr>
     </w:tblStylePr>
@@ -8589,12 +8521,12 @@
         <w:sz w:val="22"/>
       </w:rPr>
       <w:tcPr>
-        <w:shd w:color="ffffff"/>
-        <w:tcBorders>
-          <w:top w:val="none"/>
+        <w:shd w:val="clear" w:color="ffffff"/>
+        <w:tcBorders>
+          <w:top w:val="none" w:color="000000" w:sz="4" w:space="0"/>
           <w:left w:val="single" w:color="000000" w:themeColor="accent6" w:themeTint="90" w:sz="4" w:space="0"/>
-          <w:bottom w:val="none"/>
-          <w:right w:val="none"/>
+          <w:bottom w:val="none" w:color="000000" w:sz="4" w:space="0"/>
+          <w:right w:val="none" w:color="000000" w:sz="4" w:space="0"/>
         </w:tcBorders>
       </w:tcPr>
     </w:tblStylePr>
@@ -8609,16 +8541,16 @@
         <w:shd w:val="clear" w:color="ffffff" w:themeColor="light1" w:fill="ffffff" w:themeFill="light1"/>
         <w:tcBorders>
           <w:top w:val="single" w:color="000000" w:themeColor="accent6" w:themeTint="90" w:sz="4" w:space="0"/>
-          <w:left w:val="none"/>
-          <w:bottom w:val="none"/>
-          <w:right w:val="none"/>
-        </w:tcBorders>
-      </w:tcPr>
-    </w:tblStylePr>
-  </w:style>
-  <w:style w:type="table" w:styleId="104">
+          <w:left w:val="none" w:color="000000" w:sz="4" w:space="0"/>
+          <w:bottom w:val="none" w:color="000000" w:sz="4" w:space="0"/>
+          <w:right w:val="none" w:color="000000" w:sz="4" w:space="0"/>
+        </w:tcBorders>
+      </w:tcPr>
+    </w:tblStylePr>
+  </w:style>
+  <w:style w:type="table" w:styleId="724">
     <w:name w:val="List Table 1 Light"/>
-    <w:basedOn w:val="602"/>
+    <w:basedOn w:val="815"/>
     <w:uiPriority w:val="99"/>
     <w:pPr>
       <w:spacing w:after="0" w:line="240" w:lineRule="auto"/>
@@ -8679,9 +8611,9 @@
       </w:tcPr>
     </w:tblStylePr>
   </w:style>
-  <w:style w:type="table" w:styleId="105">
+  <w:style w:type="table" w:styleId="725">
     <w:name w:val="List Table 1 Light - Accent 1"/>
-    <w:basedOn w:val="602"/>
+    <w:basedOn w:val="815"/>
     <w:uiPriority w:val="99"/>
     <w:pPr>
       <w:spacing w:after="0" w:line="240" w:lineRule="auto"/>
@@ -8742,9 +8674,9 @@
       </w:tcPr>
     </w:tblStylePr>
   </w:style>
-  <w:style w:type="table" w:styleId="106">
+  <w:style w:type="table" w:styleId="726">
     <w:name w:val="List Table 1 Light - Accent 2"/>
-    <w:basedOn w:val="602"/>
+    <w:basedOn w:val="815"/>
     <w:uiPriority w:val="99"/>
     <w:pPr>
       <w:spacing w:after="0" w:line="240" w:lineRule="auto"/>
@@ -8805,9 +8737,9 @@
       </w:tcPr>
     </w:tblStylePr>
   </w:style>
-  <w:style w:type="table" w:styleId="107">
+  <w:style w:type="table" w:styleId="727">
     <w:name w:val="List Table 1 Light - Accent 3"/>
-    <w:basedOn w:val="602"/>
+    <w:basedOn w:val="815"/>
     <w:uiPriority w:val="99"/>
     <w:pPr>
       <w:spacing w:after="0" w:line="240" w:lineRule="auto"/>
@@ -8868,9 +8800,9 @@
       </w:tcPr>
     </w:tblStylePr>
   </w:style>
-  <w:style w:type="table" w:styleId="108">
+  <w:style w:type="table" w:styleId="728">
     <w:name w:val="List Table 1 Light - Accent 4"/>
-    <w:basedOn w:val="602"/>
+    <w:basedOn w:val="815"/>
     <w:uiPriority w:val="99"/>
     <w:pPr>
       <w:spacing w:after="0" w:line="240" w:lineRule="auto"/>
@@ -8931,9 +8863,9 @@
       </w:tcPr>
     </w:tblStylePr>
   </w:style>
-  <w:style w:type="table" w:styleId="109">
+  <w:style w:type="table" w:styleId="729">
     <w:name w:val="List Table 1 Light - Accent 5"/>
-    <w:basedOn w:val="602"/>
+    <w:basedOn w:val="815"/>
     <w:uiPriority w:val="99"/>
     <w:pPr>
       <w:spacing w:after="0" w:line="240" w:lineRule="auto"/>
@@ -8994,9 +8926,9 @@
       </w:tcPr>
     </w:tblStylePr>
   </w:style>
-  <w:style w:type="table" w:styleId="110">
+  <w:style w:type="table" w:styleId="730">
     <w:name w:val="List Table 1 Light - Accent 6"/>
-    <w:basedOn w:val="602"/>
+    <w:basedOn w:val="815"/>
     <w:uiPriority w:val="99"/>
     <w:pPr>
       <w:spacing w:after="0" w:line="240" w:lineRule="auto"/>
@@ -9057,9 +8989,9 @@
       </w:tcPr>
     </w:tblStylePr>
   </w:style>
-  <w:style w:type="table" w:styleId="111">
+  <w:style w:type="table" w:styleId="731">
     <w:name w:val="List Table 2"/>
-    <w:basedOn w:val="602"/>
+    <w:basedOn w:val="815"/>
     <w:uiPriority w:val="99"/>
     <w:pPr>
       <w:spacing w:after="0" w:line="240" w:lineRule="auto"/>
@@ -9143,9 +9075,9 @@
       </w:tcPr>
     </w:tblStylePr>
   </w:style>
-  <w:style w:type="table" w:styleId="112">
+  <w:style w:type="table" w:styleId="732">
     <w:name w:val="List Table 2 - Accent 1"/>
-    <w:basedOn w:val="602"/>
+    <w:basedOn w:val="815"/>
     <w:uiPriority w:val="99"/>
     <w:pPr>
       <w:spacing w:after="0" w:line="240" w:lineRule="auto"/>
@@ -9229,9 +9161,9 @@
       </w:tcPr>
     </w:tblStylePr>
   </w:style>
-  <w:style w:type="table" w:styleId="113">
+  <w:style w:type="table" w:styleId="733">
     <w:name w:val="List Table 2 - Accent 2"/>
-    <w:basedOn w:val="602"/>
+    <w:basedOn w:val="815"/>
     <w:uiPriority w:val="99"/>
     <w:pPr>
       <w:spacing w:after="0" w:line="240" w:lineRule="auto"/>
@@ -9315,9 +9247,9 @@
       </w:tcPr>
     </w:tblStylePr>
   </w:style>
-  <w:style w:type="table" w:styleId="114">
+  <w:style w:type="table" w:styleId="734">
     <w:name w:val="List Table 2 - Accent 3"/>
-    <w:basedOn w:val="602"/>
+    <w:basedOn w:val="815"/>
     <w:uiPriority w:val="99"/>
     <w:pPr>
       <w:spacing w:after="0" w:line="240" w:lineRule="auto"/>
@@ -9401,9 +9333,9 @@
       </w:tcPr>
     </w:tblStylePr>
   </w:style>
-  <w:style w:type="table" w:styleId="115">
+  <w:style w:type="table" w:styleId="735">
     <w:name w:val="List Table 2 - Accent 4"/>
-    <w:basedOn w:val="602"/>
+    <w:basedOn w:val="815"/>
     <w:uiPriority w:val="99"/>
     <w:pPr>
       <w:spacing w:after="0" w:line="240" w:lineRule="auto"/>
@@ -9487,9 +9419,9 @@
       </w:tcPr>
     </w:tblStylePr>
   </w:style>
-  <w:style w:type="table" w:styleId="116">
+  <w:style w:type="table" w:styleId="736">
     <w:name w:val="List Table 2 - Accent 5"/>
-    <w:basedOn w:val="602"/>
+    <w:basedOn w:val="815"/>
     <w:uiPriority w:val="99"/>
     <w:pPr>
       <w:spacing w:after="0" w:line="240" w:lineRule="auto"/>
@@ -9573,9 +9505,9 @@
       </w:tcPr>
     </w:tblStylePr>
   </w:style>
-  <w:style w:type="table" w:styleId="117">
+  <w:style w:type="table" w:styleId="737">
     <w:name w:val="List Table 2 - Accent 6"/>
-    <w:basedOn w:val="602"/>
+    <w:basedOn w:val="815"/>
     <w:uiPriority w:val="99"/>
     <w:pPr>
       <w:spacing w:after="0" w:line="240" w:lineRule="auto"/>
@@ -9659,9 +9591,9 @@
       </w:tcPr>
     </w:tblStylePr>
   </w:style>
-  <w:style w:type="table" w:styleId="118">
+  <w:style w:type="table" w:styleId="738">
     <w:name w:val="List Table 3"/>
-    <w:basedOn w:val="602"/>
+    <w:basedOn w:val="815"/>
     <w:uiPriority w:val="99"/>
     <w:pPr>
       <w:spacing w:after="0" w:line="240" w:lineRule="auto"/>
@@ -9733,9 +9665,9 @@
       </w:rPr>
     </w:tblStylePr>
   </w:style>
-  <w:style w:type="table" w:styleId="119">
+  <w:style w:type="table" w:styleId="739">
     <w:name w:val="List Table 3 - Accent 1"/>
-    <w:basedOn w:val="602"/>
+    <w:basedOn w:val="815"/>
     <w:uiPriority w:val="99"/>
     <w:pPr>
       <w:spacing w:after="0" w:line="240" w:lineRule="auto"/>
@@ -9807,9 +9739,9 @@
       </w:rPr>
     </w:tblStylePr>
   </w:style>
-  <w:style w:type="table" w:styleId="120">
+  <w:style w:type="table" w:styleId="740">
     <w:name w:val="List Table 3 - Accent 2"/>
-    <w:basedOn w:val="602"/>
+    <w:basedOn w:val="815"/>
     <w:uiPriority w:val="99"/>
     <w:pPr>
       <w:spacing w:after="0" w:line="240" w:lineRule="auto"/>
@@ -9881,9 +9813,9 @@
       </w:rPr>
     </w:tblStylePr>
   </w:style>
-  <w:style w:type="table" w:styleId="121">
+  <w:style w:type="table" w:styleId="741">
     <w:name w:val="List Table 3 - Accent 3"/>
-    <w:basedOn w:val="602"/>
+    <w:basedOn w:val="815"/>
     <w:uiPriority w:val="99"/>
     <w:pPr>
       <w:spacing w:after="0" w:line="240" w:lineRule="auto"/>
@@ -9955,9 +9887,9 @@
       </w:rPr>
     </w:tblStylePr>
   </w:style>
-  <w:style w:type="table" w:styleId="122">
+  <w:style w:type="table" w:styleId="742">
     <w:name w:val="List Table 3 - Accent 4"/>
-    <w:basedOn w:val="602"/>
+    <w:basedOn w:val="815"/>
     <w:uiPriority w:val="99"/>
     <w:pPr>
       <w:spacing w:after="0" w:line="240" w:lineRule="auto"/>
@@ -10029,9 +9961,9 @@
       </w:rPr>
     </w:tblStylePr>
   </w:style>
-  <w:style w:type="table" w:styleId="123">
+  <w:style w:type="table" w:styleId="743">
     <w:name w:val="List Table 3 - Accent 5"/>
-    <w:basedOn w:val="602"/>
+    <w:basedOn w:val="815"/>
     <w:uiPriority w:val="99"/>
     <w:pPr>
       <w:spacing w:after="0" w:line="240" w:lineRule="auto"/>
@@ -10103,9 +10035,9 @@
       </w:rPr>
     </w:tblStylePr>
   </w:style>
-  <w:style w:type="table" w:styleId="124">
+  <w:style w:type="table" w:styleId="744">
     <w:name w:val="List Table 3 - Accent 6"/>
-    <w:basedOn w:val="602"/>
+    <w:basedOn w:val="815"/>
     <w:uiPriority w:val="99"/>
     <w:pPr>
       <w:spacing w:after="0" w:line="240" w:lineRule="auto"/>
@@ -10177,9 +10109,9 @@
       </w:rPr>
     </w:tblStylePr>
   </w:style>
-  <w:style w:type="table" w:styleId="125">
+  <w:style w:type="table" w:styleId="745">
     <w:name w:val="List Table 4"/>
-    <w:basedOn w:val="602"/>
+    <w:basedOn w:val="815"/>
     <w:uiPriority w:val="99"/>
     <w:pPr>
       <w:spacing w:after="0" w:line="240" w:lineRule="auto"/>
@@ -10246,9 +10178,9 @@
       </w:rPr>
     </w:tblStylePr>
   </w:style>
-  <w:style w:type="table" w:styleId="126">
+  <w:style w:type="table" w:styleId="746">
     <w:name w:val="List Table 4 - Accent 1"/>
-    <w:basedOn w:val="602"/>
+    <w:basedOn w:val="815"/>
     <w:uiPriority w:val="99"/>
     <w:pPr>
       <w:spacing w:after="0" w:line="240" w:lineRule="auto"/>
@@ -10315,9 +10247,9 @@
       </w:rPr>
     </w:tblStylePr>
   </w:style>
-  <w:style w:type="table" w:styleId="127">
+  <w:style w:type="table" w:styleId="747">
     <w:name w:val="List Table 4 - Accent 2"/>
-    <w:basedOn w:val="602"/>
+    <w:basedOn w:val="815"/>
     <w:uiPriority w:val="99"/>
     <w:pPr>
       <w:spacing w:after="0" w:line="240" w:lineRule="auto"/>
@@ -10384,9 +10316,9 @@
       </w:rPr>
     </w:tblStylePr>
   </w:style>
-  <w:style w:type="table" w:styleId="128">
+  <w:style w:type="table" w:styleId="748">
     <w:name w:val="List Table 4 - Accent 3"/>
-    <w:basedOn w:val="602"/>
+    <w:basedOn w:val="815"/>
     <w:uiPriority w:val="99"/>
     <w:pPr>
       <w:spacing w:after="0" w:line="240" w:lineRule="auto"/>
@@ -10453,9 +10385,9 @@
       </w:rPr>
     </w:tblStylePr>
   </w:style>
-  <w:style w:type="table" w:styleId="129">
+  <w:style w:type="table" w:styleId="749">
     <w:name w:val="List Table 4 - Accent 4"/>
-    <w:basedOn w:val="602"/>
+    <w:basedOn w:val="815"/>
     <w:uiPriority w:val="99"/>
     <w:pPr>
       <w:spacing w:after="0" w:line="240" w:lineRule="auto"/>
@@ -10522,9 +10454,9 @@
       </w:rPr>
     </w:tblStylePr>
   </w:style>
-  <w:style w:type="table" w:styleId="130">
+  <w:style w:type="table" w:styleId="750">
     <w:name w:val="List Table 4 - Accent 5"/>
-    <w:basedOn w:val="602"/>
+    <w:basedOn w:val="815"/>
     <w:uiPriority w:val="99"/>
     <w:pPr>
       <w:spacing w:after="0" w:line="240" w:lineRule="auto"/>
@@ -10591,9 +10523,9 @@
       </w:rPr>
     </w:tblStylePr>
   </w:style>
-  <w:style w:type="table" w:styleId="131">
+  <w:style w:type="table" w:styleId="751">
     <w:name w:val="List Table 4 - Accent 6"/>
-    <w:basedOn w:val="602"/>
+    <w:basedOn w:val="815"/>
     <w:uiPriority w:val="99"/>
     <w:pPr>
       <w:spacing w:after="0" w:line="240" w:lineRule="auto"/>
@@ -10660,9 +10592,9 @@
       </w:rPr>
     </w:tblStylePr>
   </w:style>
-  <w:style w:type="table" w:styleId="132">
+  <w:style w:type="table" w:styleId="752">
     <w:name w:val="List Table 5 Dark"/>
-    <w:basedOn w:val="602"/>
+    <w:basedOn w:val="815"/>
     <w:uiPriority w:val="99"/>
     <w:pPr>
       <w:spacing w:after="0" w:line="240" w:lineRule="auto"/>
@@ -10767,9 +10699,9 @@
       </w:rPr>
     </w:tblStylePr>
   </w:style>
-  <w:style w:type="table" w:styleId="133">
+  <w:style w:type="table" w:styleId="753">
     <w:name w:val="List Table 5 Dark - Accent 1"/>
-    <w:basedOn w:val="602"/>
+    <w:basedOn w:val="815"/>
     <w:uiPriority w:val="99"/>
     <w:pPr>
       <w:spacing w:after="0" w:line="240" w:lineRule="auto"/>
@@ -10874,9 +10806,9 @@
       </w:rPr>
     </w:tblStylePr>
   </w:style>
-  <w:style w:type="table" w:styleId="134">
+  <w:style w:type="table" w:styleId="754">
     <w:name w:val="List Table 5 Dark - Accent 2"/>
-    <w:basedOn w:val="602"/>
+    <w:basedOn w:val="815"/>
     <w:uiPriority w:val="99"/>
     <w:pPr>
       <w:spacing w:after="0" w:line="240" w:lineRule="auto"/>
@@ -10981,9 +10913,9 @@
       </w:rPr>
     </w:tblStylePr>
   </w:style>
-  <w:style w:type="table" w:styleId="135">
+  <w:style w:type="table" w:styleId="755">
     <w:name w:val="List Table 5 Dark - Accent 3"/>
-    <w:basedOn w:val="602"/>
+    <w:basedOn w:val="815"/>
     <w:uiPriority w:val="99"/>
     <w:pPr>
       <w:spacing w:after="0" w:line="240" w:lineRule="auto"/>
@@ -11088,9 +11020,9 @@
       </w:rPr>
     </w:tblStylePr>
   </w:style>
-  <w:style w:type="table" w:styleId="136">
+  <w:style w:type="table" w:styleId="756">
     <w:name w:val="List Table 5 Dark - Accent 4"/>
-    <w:basedOn w:val="602"/>
+    <w:basedOn w:val="815"/>
     <w:uiPriority w:val="99"/>
     <w:pPr>
       <w:spacing w:after="0" w:line="240" w:lineRule="auto"/>
@@ -11195,9 +11127,9 @@
       </w:rPr>
     </w:tblStylePr>
   </w:style>
-  <w:style w:type="table" w:styleId="137">
+  <w:style w:type="table" w:styleId="757">
     <w:name w:val="List Table 5 Dark - Accent 5"/>
-    <w:basedOn w:val="602"/>
+    <w:basedOn w:val="815"/>
     <w:uiPriority w:val="99"/>
     <w:pPr>
       <w:spacing w:after="0" w:line="240" w:lineRule="auto"/>
@@ -11302,9 +11234,9 @@
       </w:rPr>
     </w:tblStylePr>
   </w:style>
-  <w:style w:type="table" w:styleId="138">
+  <w:style w:type="table" w:styleId="758">
     <w:name w:val="List Table 5 Dark - Accent 6"/>
-    <w:basedOn w:val="602"/>
+    <w:basedOn w:val="815"/>
     <w:uiPriority w:val="99"/>
     <w:pPr>
       <w:spacing w:after="0" w:line="240" w:lineRule="auto"/>
@@ -11409,9 +11341,9 @@
       </w:rPr>
     </w:tblStylePr>
   </w:style>
-  <w:style w:type="table" w:styleId="139">
+  <w:style w:type="table" w:styleId="759">
     <w:name w:val="List Table 6 Colorful"/>
-    <w:basedOn w:val="602"/>
+    <w:basedOn w:val="815"/>
     <w:uiPriority w:val="99"/>
     <w:pPr>
       <w:spacing w:after="0" w:line="240" w:lineRule="auto"/>
@@ -11482,9 +11414,9 @@
       </w:tcPr>
     </w:tblStylePr>
   </w:style>
-  <w:style w:type="table" w:styleId="140">
+  <w:style w:type="table" w:styleId="760">
     <w:name w:val="List Table 6 Colorful - Accent 1"/>
-    <w:basedOn w:val="602"/>
+    <w:basedOn w:val="815"/>
     <w:uiPriority w:val="99"/>
     <w:pPr>
       <w:spacing w:after="0" w:line="240" w:lineRule="auto"/>
@@ -11555,9 +11487,9 @@
       </w:tcPr>
     </w:tblStylePr>
   </w:style>
-  <w:style w:type="table" w:styleId="141">
+  <w:style w:type="table" w:styleId="761">
     <w:name w:val="List Table 6 Colorful - Accent 2"/>
-    <w:basedOn w:val="602"/>
+    <w:basedOn w:val="815"/>
     <w:uiPriority w:val="99"/>
     <w:pPr>
       <w:spacing w:after="0" w:line="240" w:lineRule="auto"/>
@@ -11628,9 +11560,9 @@
       </w:tcPr>
     </w:tblStylePr>
   </w:style>
-  <w:style w:type="table" w:styleId="142">
+  <w:style w:type="table" w:styleId="762">
     <w:name w:val="List Table 6 Colorful - Accent 3"/>
-    <w:basedOn w:val="602"/>
+    <w:basedOn w:val="815"/>
     <w:uiPriority w:val="99"/>
     <w:pPr>
       <w:spacing w:after="0" w:line="240" w:lineRule="auto"/>
@@ -11701,9 +11633,9 @@
       </w:tcPr>
     </w:tblStylePr>
   </w:style>
-  <w:style w:type="table" w:styleId="143">
+  <w:style w:type="table" w:styleId="763">
     <w:name w:val="List Table 6 Colorful - Accent 4"/>
-    <w:basedOn w:val="602"/>
+    <w:basedOn w:val="815"/>
     <w:uiPriority w:val="99"/>
     <w:pPr>
       <w:spacing w:after="0" w:line="240" w:lineRule="auto"/>
@@ -11774,9 +11706,9 @@
       </w:tcPr>
     </w:tblStylePr>
   </w:style>
-  <w:style w:type="table" w:styleId="144">
+  <w:style w:type="table" w:styleId="764">
     <w:name w:val="List Table 6 Colorful - Accent 5"/>
-    <w:basedOn w:val="602"/>
+    <w:basedOn w:val="815"/>
     <w:uiPriority w:val="99"/>
     <w:pPr>
       <w:spacing w:after="0" w:line="240" w:lineRule="auto"/>
@@ -11847,9 +11779,9 @@
       </w:tcPr>
     </w:tblStylePr>
   </w:style>
-  <w:style w:type="table" w:styleId="145">
+  <w:style w:type="table" w:styleId="765">
     <w:name w:val="List Table 6 Colorful - Accent 6"/>
-    <w:basedOn w:val="602"/>
+    <w:basedOn w:val="815"/>
     <w:uiPriority w:val="99"/>
     <w:pPr>
       <w:spacing w:after="0" w:line="240" w:lineRule="auto"/>
@@ -11920,9 +11852,9 @@
       </w:tcPr>
     </w:tblStylePr>
   </w:style>
-  <w:style w:type="table" w:styleId="146">
+  <w:style w:type="table" w:styleId="766">
     <w:name w:val="List Table 7 Colorful"/>
-    <w:basedOn w:val="602"/>
+    <w:basedOn w:val="815"/>
     <w:uiPriority w:val="99"/>
     <w:pPr>
       <w:spacing w:after="0" w:line="240" w:lineRule="auto"/>
@@ -11968,11 +11900,11 @@
         <w:jc w:val="right"/>
       </w:pPr>
       <w:tcPr>
-        <w:shd w:color="ffffff"/>
-        <w:tcBorders>
-          <w:top w:val="none"/>
-          <w:left w:val="none"/>
-          <w:bottom w:val="none"/>
+        <w:shd w:val="clear" w:color="ffffff"/>
+        <w:tcBorders>
+          <w:top w:val="none" w:color="000000" w:sz="4" w:space="0"/>
+          <w:left w:val="none" w:color="000000" w:sz="4" w:space="0"/>
+          <w:bottom w:val="none" w:color="000000" w:sz="4" w:space="0"/>
           <w:right w:val="single" w:color="000000" w:themeColor="text1" w:themeTint="80" w:sz="4" w:space="0"/>
         </w:tcBorders>
       </w:tcPr>
@@ -11987,10 +11919,10 @@
       <w:tcPr>
         <w:shd w:val="clear" w:color="ffffff" w:themeColor="light1" w:fill="ffffff" w:themeFill="light1"/>
         <w:tcBorders>
-          <w:top w:val="none"/>
-          <w:left w:val="none"/>
+          <w:top w:val="none" w:color="000000" w:sz="4" w:space="0"/>
+          <w:left w:val="none" w:color="000000" w:sz="4" w:space="0"/>
           <w:bottom w:val="single" w:color="000000" w:themeColor="text1" w:themeTint="80" w:sz="4" w:space="0"/>
-          <w:right w:val="none"/>
+          <w:right w:val="none" w:color="000000" w:sz="4" w:space="0"/>
         </w:tcBorders>
       </w:tcPr>
     </w:tblStylePr>
@@ -12002,12 +11934,12 @@
         <w:sz w:val="22"/>
       </w:rPr>
       <w:tcPr>
-        <w:shd w:color="ffffff"/>
-        <w:tcBorders>
-          <w:top w:val="none"/>
+        <w:shd w:val="clear" w:color="ffffff"/>
+        <w:tcBorders>
+          <w:top w:val="none" w:color="000000" w:sz="4" w:space="0"/>
           <w:left w:val="single" w:color="000000" w:themeColor="text1" w:themeTint="80" w:sz="4" w:space="0"/>
-          <w:bottom w:val="none"/>
-          <w:right w:val="none"/>
+          <w:bottom w:val="none" w:color="000000" w:sz="4" w:space="0"/>
+          <w:right w:val="none" w:color="000000" w:sz="4" w:space="0"/>
         </w:tcBorders>
       </w:tcPr>
     </w:tblStylePr>
@@ -12022,9 +11954,9 @@
         <w:shd w:val="clear" w:color="ffffff" w:themeColor="light1" w:fill="ffffff" w:themeFill="light1"/>
         <w:tcBorders>
           <w:top w:val="single" w:color="000000" w:themeColor="text1" w:themeTint="80" w:sz="4" w:space="0"/>
-          <w:left w:val="none"/>
-          <w:bottom w:val="none"/>
-          <w:right w:val="none"/>
+          <w:left w:val="none" w:color="000000" w:sz="4" w:space="0"/>
+          <w:bottom w:val="none" w:color="000000" w:sz="4" w:space="0"/>
+          <w:right w:val="none" w:color="000000" w:sz="4" w:space="0"/>
         </w:tcBorders>
       </w:tcPr>
     </w:tblStylePr>
@@ -12036,9 +11968,9 @@
       </w:rPr>
     </w:tblStylePr>
   </w:style>
-  <w:style w:type="table" w:styleId="147">
+  <w:style w:type="table" w:styleId="767">
     <w:name w:val="List Table 7 Colorful - Accent 1"/>
-    <w:basedOn w:val="602"/>
+    <w:basedOn w:val="815"/>
     <w:uiPriority w:val="99"/>
     <w:pPr>
       <w:spacing w:after="0" w:line="240" w:lineRule="auto"/>
@@ -12084,11 +12016,11 @@
         <w:jc w:val="right"/>
       </w:pPr>
       <w:tcPr>
-        <w:shd w:color="ffffff"/>
-        <w:tcBorders>
-          <w:top w:val="none"/>
-          <w:left w:val="none"/>
-          <w:bottom w:val="none"/>
+        <w:shd w:val="clear" w:color="ffffff"/>
+        <w:tcBorders>
+          <w:top w:val="none" w:color="000000" w:sz="4" w:space="0"/>
+          <w:left w:val="none" w:color="000000" w:sz="4" w:space="0"/>
+          <w:bottom w:val="none" w:color="000000" w:sz="4" w:space="0"/>
           <w:right w:val="single" w:color="000000" w:themeColor="accent1" w:sz="4" w:space="0"/>
         </w:tcBorders>
       </w:tcPr>
@@ -12103,10 +12035,10 @@
       <w:tcPr>
         <w:shd w:val="clear" w:color="ffffff" w:themeColor="light1" w:fill="ffffff" w:themeFill="light1"/>
         <w:tcBorders>
-          <w:top w:val="none"/>
-          <w:left w:val="none"/>
+          <w:top w:val="none" w:color="000000" w:sz="4" w:space="0"/>
+          <w:left w:val="none" w:color="000000" w:sz="4" w:space="0"/>
           <w:bottom w:val="single" w:color="000000" w:themeColor="accent1" w:sz="4" w:space="0"/>
-          <w:right w:val="none"/>
+          <w:right w:val="none" w:color="000000" w:sz="4" w:space="0"/>
         </w:tcBorders>
       </w:tcPr>
     </w:tblStylePr>
@@ -12118,12 +12050,12 @@
         <w:sz w:val="22"/>
       </w:rPr>
       <w:tcPr>
-        <w:shd w:color="ffffff"/>
-        <w:tcBorders>
-          <w:top w:val="none"/>
+        <w:shd w:val="clear" w:color="ffffff"/>
+        <w:tcBorders>
+          <w:top w:val="none" w:color="000000" w:sz="4" w:space="0"/>
           <w:left w:val="single" w:color="000000" w:themeColor="accent1" w:sz="4" w:space="0"/>
-          <w:bottom w:val="none"/>
-          <w:right w:val="none"/>
+          <w:bottom w:val="none" w:color="000000" w:sz="4" w:space="0"/>
+          <w:right w:val="none" w:color="000000" w:sz="4" w:space="0"/>
         </w:tcBorders>
       </w:tcPr>
     </w:tblStylePr>
@@ -12138,9 +12070,9 @@
         <w:shd w:val="clear" w:color="ffffff" w:themeColor="light1" w:fill="ffffff" w:themeFill="light1"/>
         <w:tcBorders>
           <w:top w:val="single" w:color="000000" w:themeColor="accent1" w:sz="4" w:space="0"/>
-          <w:left w:val="none"/>
-          <w:bottom w:val="none"/>
-          <w:right w:val="none"/>
+          <w:left w:val="none" w:color="000000" w:sz="4" w:space="0"/>
+          <w:bottom w:val="none" w:color="000000" w:sz="4" w:space="0"/>
+          <w:right w:val="none" w:color="000000" w:sz="4" w:space="0"/>
         </w:tcBorders>
       </w:tcPr>
     </w:tblStylePr>
@@ -12152,9 +12084,9 @@
       </w:rPr>
     </w:tblStylePr>
   </w:style>
-  <w:style w:type="table" w:styleId="148">
+  <w:style w:type="table" w:styleId="768">
     <w:name w:val="List Table 7 Colorful - Accent 2"/>
-    <w:basedOn w:val="602"/>
+    <w:basedOn w:val="815"/>
     <w:uiPriority w:val="99"/>
     <w:pPr>
       <w:spacing w:after="0" w:line="240" w:lineRule="auto"/>
@@ -12200,11 +12132,11 @@
         <w:jc w:val="right"/>
       </w:pPr>
       <w:tcPr>
-        <w:shd w:color="ffffff"/>
-        <w:tcBorders>
-          <w:top w:val="none"/>
-          <w:left w:val="none"/>
-          <w:bottom w:val="none"/>
+        <w:shd w:val="clear" w:color="ffffff"/>
+        <w:tcBorders>
+          <w:top w:val="none" w:color="000000" w:sz="4" w:space="0"/>
+          <w:left w:val="none" w:color="000000" w:sz="4" w:space="0"/>
+          <w:bottom w:val="none" w:color="000000" w:sz="4" w:space="0"/>
           <w:right w:val="single" w:color="000000" w:themeColor="accent2" w:themeTint="97" w:sz="4" w:space="0"/>
         </w:tcBorders>
       </w:tcPr>
@@ -12219,10 +12151,10 @@
       <w:tcPr>
         <w:shd w:val="clear" w:color="ffffff" w:themeColor="light1" w:fill="ffffff" w:themeFill="light1"/>
         <w:tcBorders>
-          <w:top w:val="none"/>
-          <w:left w:val="none"/>
+          <w:top w:val="none" w:color="000000" w:sz="4" w:space="0"/>
+          <w:left w:val="none" w:color="000000" w:sz="4" w:space="0"/>
           <w:bottom w:val="single" w:color="000000" w:themeColor="accent2" w:themeTint="97" w:sz="4" w:space="0"/>
-          <w:right w:val="none"/>
+          <w:right w:val="none" w:color="000000" w:sz="4" w:space="0"/>
         </w:tcBorders>
       </w:tcPr>
     </w:tblStylePr>
@@ -12234,12 +12166,12 @@
         <w:sz w:val="22"/>
       </w:rPr>
       <w:tcPr>
-        <w:shd w:color="ffffff"/>
-        <w:tcBorders>
-          <w:top w:val="none"/>
+        <w:shd w:val="clear" w:color="ffffff"/>
+        <w:tcBorders>
+          <w:top w:val="none" w:color="000000" w:sz="4" w:space="0"/>
           <w:left w:val="single" w:color="000000" w:themeColor="accent2" w:themeTint="97" w:sz="4" w:space="0"/>
-          <w:bottom w:val="none"/>
-          <w:right w:val="none"/>
+          <w:bottom w:val="none" w:color="000000" w:sz="4" w:space="0"/>
+          <w:right w:val="none" w:color="000000" w:sz="4" w:space="0"/>
         </w:tcBorders>
       </w:tcPr>
     </w:tblStylePr>
@@ -12254,9 +12186,9 @@
         <w:shd w:val="clear" w:color="ffffff" w:themeColor="light1" w:fill="ffffff" w:themeFill="light1"/>
         <w:tcBorders>
           <w:top w:val="single" w:color="000000" w:themeColor="accent2" w:themeTint="97" w:sz="4" w:space="0"/>
-          <w:left w:val="none"/>
-          <w:bottom w:val="none"/>
-          <w:right w:val="none"/>
+          <w:left w:val="none" w:color="000000" w:sz="4" w:space="0"/>
+          <w:bottom w:val="none" w:color="000000" w:sz="4" w:space="0"/>
+          <w:right w:val="none" w:color="000000" w:sz="4" w:space="0"/>
         </w:tcBorders>
       </w:tcPr>
     </w:tblStylePr>
@@ -12268,9 +12200,9 @@
       </w:rPr>
     </w:tblStylePr>
   </w:style>
-  <w:style w:type="table" w:styleId="149">
+  <w:style w:type="table" w:styleId="769">
     <w:name w:val="List Table 7 Colorful - Accent 3"/>
-    <w:basedOn w:val="602"/>
+    <w:basedOn w:val="815"/>
     <w:uiPriority w:val="99"/>
     <w:pPr>
       <w:spacing w:after="0" w:line="240" w:lineRule="auto"/>
@@ -12316,11 +12248,11 @@
         <w:jc w:val="right"/>
       </w:pPr>
       <w:tcPr>
-        <w:shd w:color="ffffff"/>
-        <w:tcBorders>
-          <w:top w:val="none"/>
-          <w:left w:val="none"/>
-          <w:bottom w:val="none"/>
+        <w:shd w:val="clear" w:color="ffffff"/>
+        <w:tcBorders>
+          <w:top w:val="none" w:color="000000" w:sz="4" w:space="0"/>
+          <w:left w:val="none" w:color="000000" w:sz="4" w:space="0"/>
+          <w:bottom w:val="none" w:color="000000" w:sz="4" w:space="0"/>
           <w:right w:val="single" w:color="000000" w:themeColor="accent3" w:themeTint="98" w:sz="4" w:space="0"/>
         </w:tcBorders>
       </w:tcPr>
@@ -12335,10 +12267,10 @@
       <w:tcPr>
         <w:shd w:val="clear" w:color="ffffff" w:themeColor="light1" w:fill="ffffff" w:themeFill="light1"/>
         <w:tcBorders>
-          <w:top w:val="none"/>
-          <w:left w:val="none"/>
+          <w:top w:val="none" w:color="000000" w:sz="4" w:space="0"/>
+          <w:left w:val="none" w:color="000000" w:sz="4" w:space="0"/>
           <w:bottom w:val="single" w:color="000000" w:themeColor="accent3" w:themeTint="98" w:sz="4" w:space="0"/>
-          <w:right w:val="none"/>
+          <w:right w:val="none" w:color="000000" w:sz="4" w:space="0"/>
         </w:tcBorders>
       </w:tcPr>
     </w:tblStylePr>
@@ -12350,12 +12282,12 @@
         <w:sz w:val="22"/>
       </w:rPr>
       <w:tcPr>
-        <w:shd w:color="ffffff"/>
-        <w:tcBorders>
-          <w:top w:val="none"/>
+        <w:shd w:val="clear" w:color="ffffff"/>
+        <w:tcBorders>
+          <w:top w:val="none" w:color="000000" w:sz="4" w:space="0"/>
           <w:left w:val="single" w:color="000000" w:themeColor="accent3" w:themeTint="98" w:sz="4" w:space="0"/>
-          <w:bottom w:val="none"/>
-          <w:right w:val="none"/>
+          <w:bottom w:val="none" w:color="000000" w:sz="4" w:space="0"/>
+          <w:right w:val="none" w:color="000000" w:sz="4" w:space="0"/>
         </w:tcBorders>
       </w:tcPr>
     </w:tblStylePr>
@@ -12370,9 +12302,9 @@
         <w:shd w:val="clear" w:color="ffffff" w:themeColor="light1" w:fill="ffffff" w:themeFill="light1"/>
         <w:tcBorders>
           <w:top w:val="single" w:color="000000" w:themeColor="accent3" w:themeTint="98" w:sz="4" w:space="0"/>
-          <w:left w:val="none"/>
-          <w:bottom w:val="none"/>
-          <w:right w:val="none"/>
+          <w:left w:val="none" w:color="000000" w:sz="4" w:space="0"/>
+          <w:bottom w:val="none" w:color="000000" w:sz="4" w:space="0"/>
+          <w:right w:val="none" w:color="000000" w:sz="4" w:space="0"/>
         </w:tcBorders>
       </w:tcPr>
     </w:tblStylePr>
@@ -12384,9 +12316,9 @@
       </w:rPr>
     </w:tblStylePr>
   </w:style>
-  <w:style w:type="table" w:styleId="150">
+  <w:style w:type="table" w:styleId="770">
     <w:name w:val="List Table 7 Colorful - Accent 4"/>
-    <w:basedOn w:val="602"/>
+    <w:basedOn w:val="815"/>
     <w:uiPriority w:val="99"/>
     <w:pPr>
       <w:spacing w:after="0" w:line="240" w:lineRule="auto"/>
@@ -12432,11 +12364,11 @@
         <w:jc w:val="right"/>
       </w:pPr>
       <w:tcPr>
-        <w:shd w:color="ffffff"/>
-        <w:tcBorders>
-          <w:top w:val="none"/>
-          <w:left w:val="none"/>
-          <w:bottom w:val="none"/>
+        <w:shd w:val="clear" w:color="ffffff"/>
+        <w:tcBorders>
+          <w:top w:val="none" w:color="000000" w:sz="4" w:space="0"/>
+          <w:left w:val="none" w:color="000000" w:sz="4" w:space="0"/>
+          <w:bottom w:val="none" w:color="000000" w:sz="4" w:space="0"/>
           <w:right w:val="single" w:color="000000" w:themeColor="accent4" w:themeTint="9A" w:sz="4" w:space="0"/>
         </w:tcBorders>
       </w:tcPr>
@@ -12451,10 +12383,10 @@
       <w:tcPr>
         <w:shd w:val="clear" w:color="ffffff" w:themeColor="light1" w:fill="ffffff" w:themeFill="light1"/>
         <w:tcBorders>
-          <w:top w:val="none"/>
-          <w:left w:val="none"/>
+          <w:top w:val="none" w:color="000000" w:sz="4" w:space="0"/>
+          <w:left w:val="none" w:color="000000" w:sz="4" w:space="0"/>
           <w:bottom w:val="single" w:color="000000" w:themeColor="accent4" w:themeTint="9A" w:sz="4" w:space="0"/>
-          <w:right w:val="none"/>
+          <w:right w:val="none" w:color="000000" w:sz="4" w:space="0"/>
         </w:tcBorders>
       </w:tcPr>
     </w:tblStylePr>
@@ -12466,12 +12398,12 @@
         <w:sz w:val="22"/>
       </w:rPr>
       <w:tcPr>
-        <w:shd w:color="ffffff"/>
-        <w:tcBorders>
-          <w:top w:val="none"/>
+        <w:shd w:val="clear" w:color="ffffff"/>
+        <w:tcBorders>
+          <w:top w:val="none" w:color="000000" w:sz="4" w:space="0"/>
           <w:left w:val="single" w:color="000000" w:themeColor="accent4" w:themeTint="9A" w:sz="4" w:space="0"/>
-          <w:bottom w:val="none"/>
-          <w:right w:val="none"/>
+          <w:bottom w:val="none" w:color="000000" w:sz="4" w:space="0"/>
+          <w:right w:val="none" w:color="000000" w:sz="4" w:space="0"/>
         </w:tcBorders>
       </w:tcPr>
     </w:tblStylePr>
@@ -12486,9 +12418,9 @@
         <w:shd w:val="clear" w:color="ffffff" w:themeColor="light1" w:fill="ffffff" w:themeFill="light1"/>
         <w:tcBorders>
           <w:top w:val="single" w:color="000000" w:themeColor="accent4" w:themeTint="9A" w:sz="4" w:space="0"/>
-          <w:left w:val="none"/>
-          <w:bottom w:val="none"/>
-          <w:right w:val="none"/>
+          <w:left w:val="none" w:color="000000" w:sz="4" w:space="0"/>
+          <w:bottom w:val="none" w:color="000000" w:sz="4" w:space="0"/>
+          <w:right w:val="none" w:color="000000" w:sz="4" w:space="0"/>
         </w:tcBorders>
       </w:tcPr>
     </w:tblStylePr>
@@ -12500,9 +12432,9 @@
       </w:rPr>
     </w:tblStylePr>
   </w:style>
-  <w:style w:type="table" w:styleId="151">
+  <w:style w:type="table" w:styleId="771">
     <w:name w:val="List Table 7 Colorful - Accent 5"/>
-    <w:basedOn w:val="602"/>
+    <w:basedOn w:val="815"/>
     <w:uiPriority w:val="99"/>
     <w:pPr>
       <w:spacing w:after="0" w:line="240" w:lineRule="auto"/>
@@ -12548,11 +12480,11 @@
         <w:jc w:val="right"/>
       </w:pPr>
       <w:tcPr>
-        <w:shd w:color="ffffff"/>
-        <w:tcBorders>
-          <w:top w:val="none"/>
-          <w:left w:val="none"/>
-          <w:bottom w:val="none"/>
+        <w:shd w:val="clear" w:color="ffffff"/>
+        <w:tcBorders>
+          <w:top w:val="none" w:color="000000" w:sz="4" w:space="0"/>
+          <w:left w:val="none" w:color="000000" w:sz="4" w:space="0"/>
+          <w:bottom w:val="none" w:color="000000" w:sz="4" w:space="0"/>
           <w:right w:val="single" w:color="000000" w:themeColor="accent5" w:themeTint="9A" w:sz="4" w:space="0"/>
         </w:tcBorders>
       </w:tcPr>
@@ -12567,10 +12499,10 @@
       <w:tcPr>
         <w:shd w:val="clear" w:color="ffffff" w:themeColor="light1" w:fill="ffffff" w:themeFill="light1"/>
         <w:tcBorders>
-          <w:top w:val="none"/>
-          <w:left w:val="none"/>
+          <w:top w:val="none" w:color="000000" w:sz="4" w:space="0"/>
+          <w:left w:val="none" w:color="000000" w:sz="4" w:space="0"/>
           <w:bottom w:val="single" w:color="000000" w:themeColor="accent5" w:themeTint="9A" w:sz="4" w:space="0"/>
-          <w:right w:val="none"/>
+          <w:right w:val="none" w:color="000000" w:sz="4" w:space="0"/>
         </w:tcBorders>
       </w:tcPr>
     </w:tblStylePr>
@@ -12582,12 +12514,12 @@
         <w:sz w:val="22"/>
       </w:rPr>
       <w:tcPr>
-        <w:shd w:color="ffffff"/>
-        <w:tcBorders>
-          <w:top w:val="none"/>
+        <w:shd w:val="clear" w:color="ffffff"/>
+        <w:tcBorders>
+          <w:top w:val="none" w:color="000000" w:sz="4" w:space="0"/>
           <w:left w:val="single" w:color="000000" w:themeColor="accent5" w:themeTint="9A" w:sz="4" w:space="0"/>
-          <w:bottom w:val="none"/>
-          <w:right w:val="none"/>
+          <w:bottom w:val="none" w:color="000000" w:sz="4" w:space="0"/>
+          <w:right w:val="none" w:color="000000" w:sz="4" w:space="0"/>
         </w:tcBorders>
       </w:tcPr>
     </w:tblStylePr>
@@ -12602,9 +12534,9 @@
         <w:shd w:val="clear" w:color="ffffff" w:themeColor="light1" w:fill="ffffff" w:themeFill="light1"/>
         <w:tcBorders>
           <w:top w:val="single" w:color="000000" w:themeColor="accent5" w:themeTint="9A" w:sz="4" w:space="0"/>
-          <w:left w:val="none"/>
-          <w:bottom w:val="none"/>
-          <w:right w:val="none"/>
+          <w:left w:val="none" w:color="000000" w:sz="4" w:space="0"/>
+          <w:bottom w:val="none" w:color="000000" w:sz="4" w:space="0"/>
+          <w:right w:val="none" w:color="000000" w:sz="4" w:space="0"/>
         </w:tcBorders>
       </w:tcPr>
     </w:tblStylePr>
@@ -12616,9 +12548,9 @@
       </w:rPr>
     </w:tblStylePr>
   </w:style>
-  <w:style w:type="table" w:styleId="152">
+  <w:style w:type="table" w:styleId="772">
     <w:name w:val="List Table 7 Colorful - Accent 6"/>
-    <w:basedOn w:val="602"/>
+    <w:basedOn w:val="815"/>
     <w:uiPriority w:val="99"/>
     <w:pPr>
       <w:spacing w:after="0" w:line="240" w:lineRule="auto"/>
@@ -12664,11 +12596,11 @@
         <w:jc w:val="right"/>
       </w:pPr>
       <w:tcPr>
-        <w:shd w:color="ffffff"/>
-        <w:tcBorders>
-          <w:top w:val="none"/>
-          <w:left w:val="none"/>
-          <w:bottom w:val="none"/>
+        <w:shd w:val="clear" w:color="ffffff"/>
+        <w:tcBorders>
+          <w:top w:val="none" w:color="000000" w:sz="4" w:space="0"/>
+          <w:left w:val="none" w:color="000000" w:sz="4" w:space="0"/>
+          <w:bottom w:val="none" w:color="000000" w:sz="4" w:space="0"/>
           <w:right w:val="single" w:color="000000" w:themeColor="accent6" w:themeTint="98" w:sz="4" w:space="0"/>
         </w:tcBorders>
       </w:tcPr>
@@ -12683,10 +12615,10 @@
       <w:tcPr>
         <w:shd w:val="clear" w:color="ffffff" w:themeColor="light1" w:fill="ffffff" w:themeFill="light1"/>
         <w:tcBorders>
-          <w:top w:val="none"/>
-          <w:left w:val="none"/>
+          <w:top w:val="none" w:color="000000" w:sz="4" w:space="0"/>
+          <w:left w:val="none" w:color="000000" w:sz="4" w:space="0"/>
           <w:bottom w:val="single" w:color="000000" w:themeColor="accent6" w:themeTint="98" w:sz="4" w:space="0"/>
-          <w:right w:val="none"/>
+          <w:right w:val="none" w:color="000000" w:sz="4" w:space="0"/>
         </w:tcBorders>
       </w:tcPr>
     </w:tblStylePr>
@@ -12698,12 +12630,12 @@
         <w:sz w:val="22"/>
       </w:rPr>
       <w:tcPr>
-        <w:shd w:color="ffffff"/>
-        <w:tcBorders>
-          <w:top w:val="none"/>
+        <w:shd w:val="clear" w:color="ffffff"/>
+        <w:tcBorders>
+          <w:top w:val="none" w:color="000000" w:sz="4" w:space="0"/>
           <w:left w:val="single" w:color="000000" w:themeColor="accent6" w:themeTint="98" w:sz="4" w:space="0"/>
-          <w:bottom w:val="none"/>
-          <w:right w:val="none"/>
+          <w:bottom w:val="none" w:color="000000" w:sz="4" w:space="0"/>
+          <w:right w:val="none" w:color="000000" w:sz="4" w:space="0"/>
         </w:tcBorders>
       </w:tcPr>
     </w:tblStylePr>
@@ -12718,9 +12650,9 @@
         <w:shd w:val="clear" w:color="ffffff" w:themeColor="light1" w:fill="ffffff" w:themeFill="light1"/>
         <w:tcBorders>
           <w:top w:val="single" w:color="000000" w:themeColor="accent6" w:themeTint="98" w:sz="4" w:space="0"/>
-          <w:left w:val="none"/>
-          <w:bottom w:val="none"/>
-          <w:right w:val="none"/>
+          <w:left w:val="none" w:color="000000" w:sz="4" w:space="0"/>
+          <w:bottom w:val="none" w:color="000000" w:sz="4" w:space="0"/>
+          <w:right w:val="none" w:color="000000" w:sz="4" w:space="0"/>
         </w:tcBorders>
       </w:tcPr>
     </w:tblStylePr>
@@ -12732,9 +12664,9 @@
       </w:rPr>
     </w:tblStylePr>
   </w:style>
-  <w:style w:type="table" w:styleId="153">
+  <w:style w:type="table" w:styleId="773">
     <w:name w:val="Lined - Accent"/>
-    <w:basedOn w:val="602"/>
+    <w:basedOn w:val="815"/>
     <w:uiPriority w:val="99"/>
     <w:pPr>
       <w:spacing w:after="0" w:line="240" w:lineRule="auto"/>
@@ -12822,9 +12754,9 @@
       </w:tcPr>
     </w:tblStylePr>
   </w:style>
-  <w:style w:type="table" w:styleId="154">
+  <w:style w:type="table" w:styleId="774">
     <w:name w:val="Lined - Accent 1"/>
-    <w:basedOn w:val="602"/>
+    <w:basedOn w:val="815"/>
     <w:uiPriority w:val="99"/>
     <w:pPr>
       <w:spacing w:after="0" w:line="240" w:lineRule="auto"/>
@@ -12912,9 +12844,9 @@
       </w:tcPr>
     </w:tblStylePr>
   </w:style>
-  <w:style w:type="table" w:styleId="155">
+  <w:style w:type="table" w:styleId="775">
     <w:name w:val="Lined - Accent 2"/>
-    <w:basedOn w:val="602"/>
+    <w:basedOn w:val="815"/>
     <w:uiPriority w:val="99"/>
     <w:pPr>
       <w:spacing w:after="0" w:line="240" w:lineRule="auto"/>
@@ -13002,9 +12934,9 @@
       </w:tcPr>
     </w:tblStylePr>
   </w:style>
-  <w:style w:type="table" w:styleId="156">
+  <w:style w:type="table" w:styleId="776">
     <w:name w:val="Lined - Accent 3"/>
-    <w:basedOn w:val="602"/>
+    <w:basedOn w:val="815"/>
     <w:uiPriority w:val="99"/>
     <w:pPr>
       <w:spacing w:after="0" w:line="240" w:lineRule="auto"/>
@@ -13092,9 +13024,9 @@
       </w:tcPr>
     </w:tblStylePr>
   </w:style>
-  <w:style w:type="table" w:styleId="157">
+  <w:style w:type="table" w:styleId="777">
     <w:name w:val="Lined - Accent 4"/>
-    <w:basedOn w:val="602"/>
+    <w:basedOn w:val="815"/>
     <w:uiPriority w:val="99"/>
     <w:pPr>
       <w:spacing w:after="0" w:line="240" w:lineRule="auto"/>
@@ -13182,9 +13114,9 @@
       </w:tcPr>
     </w:tblStylePr>
   </w:style>
-  <w:style w:type="table" w:styleId="158">
+  <w:style w:type="table" w:styleId="778">
     <w:name w:val="Lined - Accent 5"/>
-    <w:basedOn w:val="602"/>
+    <w:basedOn w:val="815"/>
     <w:uiPriority w:val="99"/>
     <w:pPr>
       <w:spacing w:after="0" w:line="240" w:lineRule="auto"/>
@@ -13272,9 +13204,9 @@
       </w:tcPr>
     </w:tblStylePr>
   </w:style>
-  <w:style w:type="table" w:styleId="159">
+  <w:style w:type="table" w:styleId="779">
     <w:name w:val="Lined - Accent 6"/>
-    <w:basedOn w:val="602"/>
+    <w:basedOn w:val="815"/>
     <w:uiPriority w:val="99"/>
     <w:pPr>
       <w:spacing w:after="0" w:line="240" w:lineRule="auto"/>
@@ -13362,9 +13294,9 @@
       </w:tcPr>
     </w:tblStylePr>
   </w:style>
-  <w:style w:type="table" w:styleId="160">
+  <w:style w:type="table" w:styleId="780">
     <w:name w:val="Bordered &amp; Lined - Accent"/>
-    <w:basedOn w:val="602"/>
+    <w:basedOn w:val="815"/>
     <w:uiPriority w:val="99"/>
     <w:pPr>
       <w:spacing w:after="0" w:line="240" w:lineRule="auto"/>
@@ -13460,9 +13392,9 @@
       </w:tcPr>
     </w:tblStylePr>
   </w:style>
-  <w:style w:type="table" w:styleId="161">
+  <w:style w:type="table" w:styleId="781">
     <w:name w:val="Bordered &amp; Lined - Accent 1"/>
-    <w:basedOn w:val="602"/>
+    <w:basedOn w:val="815"/>
     <w:uiPriority w:val="99"/>
     <w:pPr>
       <w:spacing w:after="0" w:line="240" w:lineRule="auto"/>
@@ -13558,9 +13490,9 @@
       </w:tcPr>
     </w:tblStylePr>
   </w:style>
-  <w:style w:type="table" w:styleId="162">
+  <w:style w:type="table" w:styleId="782">
     <w:name w:val="Bordered &amp; Lined - Accent 2"/>
-    <w:basedOn w:val="602"/>
+    <w:basedOn w:val="815"/>
     <w:uiPriority w:val="99"/>
     <w:pPr>
       <w:spacing w:after="0" w:line="240" w:lineRule="auto"/>
@@ -13656,9 +13588,9 @@
       </w:tcPr>
     </w:tblStylePr>
   </w:style>
-  <w:style w:type="table" w:styleId="163">
+  <w:style w:type="table" w:styleId="783">
     <w:name w:val="Bordered &amp; Lined - Accent 3"/>
-    <w:basedOn w:val="602"/>
+    <w:basedOn w:val="815"/>
     <w:uiPriority w:val="99"/>
     <w:pPr>
       <w:spacing w:after="0" w:line="240" w:lineRule="auto"/>
@@ -13754,9 +13686,9 @@
       </w:tcPr>
     </w:tblStylePr>
   </w:style>
-  <w:style w:type="table" w:styleId="164">
+  <w:style w:type="table" w:styleId="784">
     <w:name w:val="Bordered &amp; Lined - Accent 4"/>
-    <w:basedOn w:val="602"/>
+    <w:basedOn w:val="815"/>
     <w:uiPriority w:val="99"/>
     <w:pPr>
       <w:spacing w:after="0" w:line="240" w:lineRule="auto"/>
@@ -13852,9 +13784,9 @@
       </w:tcPr>
     </w:tblStylePr>
   </w:style>
-  <w:style w:type="table" w:styleId="165">
+  <w:style w:type="table" w:styleId="785">
     <w:name w:val="Bordered &amp; Lined - Accent 5"/>
-    <w:basedOn w:val="602"/>
+    <w:basedOn w:val="815"/>
     <w:uiPriority w:val="99"/>
     <w:pPr>
       <w:spacing w:after="0" w:line="240" w:lineRule="auto"/>
@@ -13950,9 +13882,9 @@
       </w:tcPr>
     </w:tblStylePr>
   </w:style>
-  <w:style w:type="table" w:styleId="166">
+  <w:style w:type="table" w:styleId="786">
     <w:name w:val="Bordered &amp; Lined - Accent 6"/>
-    <w:basedOn w:val="602"/>
+    <w:basedOn w:val="815"/>
     <w:uiPriority w:val="99"/>
     <w:pPr>
       <w:spacing w:after="0" w:line="240" w:lineRule="auto"/>
@@ -14048,9 +13980,9 @@
       </w:tcPr>
     </w:tblStylePr>
   </w:style>
-  <w:style w:type="table" w:styleId="167">
+  <w:style w:type="table" w:styleId="787">
     <w:name w:val="Bordered"/>
-    <w:basedOn w:val="602"/>
+    <w:basedOn w:val="815"/>
     <w:uiPriority w:val="99"/>
     <w:pPr>
       <w:spacing w:after="0" w:line="240" w:lineRule="auto"/>
@@ -14127,9 +14059,9 @@
       </w:tcPr>
     </w:tblStylePr>
   </w:style>
-  <w:style w:type="table" w:styleId="168">
+  <w:style w:type="table" w:styleId="788">
     <w:name w:val="Bordered - Accent 1"/>
-    <w:basedOn w:val="602"/>
+    <w:basedOn w:val="815"/>
     <w:uiPriority w:val="99"/>
     <w:pPr>
       <w:spacing w:after="0" w:line="240" w:lineRule="auto"/>
@@ -14206,9 +14138,9 @@
       </w:tcPr>
     </w:tblStylePr>
   </w:style>
-  <w:style w:type="table" w:styleId="169">
+  <w:style w:type="table" w:styleId="789">
     <w:name w:val="Bordered - Accent 2"/>
-    <w:basedOn w:val="602"/>
+    <w:basedOn w:val="815"/>
     <w:uiPriority w:val="99"/>
     <w:pPr>
       <w:spacing w:after="0" w:line="240" w:lineRule="auto"/>
@@ -14285,9 +14217,9 @@
       </w:tcPr>
     </w:tblStylePr>
   </w:style>
-  <w:style w:type="table" w:styleId="170">
+  <w:style w:type="table" w:styleId="790">
     <w:name w:val="Bordered - Accent 3"/>
-    <w:basedOn w:val="602"/>
+    <w:basedOn w:val="815"/>
     <w:uiPriority w:val="99"/>
     <w:pPr>
       <w:spacing w:after="0" w:line="240" w:lineRule="auto"/>
@@ -14364,9 +14296,9 @@
       </w:tcPr>
     </w:tblStylePr>
   </w:style>
-  <w:style w:type="table" w:styleId="171">
+  <w:style w:type="table" w:styleId="791">
     <w:name w:val="Bordered - Accent 4"/>
-    <w:basedOn w:val="602"/>
+    <w:basedOn w:val="815"/>
     <w:uiPriority w:val="99"/>
     <w:pPr>
       <w:spacing w:after="0" w:line="240" w:lineRule="auto"/>
@@ -14443,9 +14375,9 @@
       </w:tcPr>
     </w:tblStylePr>
   </w:style>
-  <w:style w:type="table" w:styleId="172">
+  <w:style w:type="table" w:styleId="792">
     <w:name w:val="Bordered - Accent 5"/>
-    <w:basedOn w:val="602"/>
+    <w:basedOn w:val="815"/>
     <w:uiPriority w:val="99"/>
     <w:pPr>
       <w:spacing w:after="0" w:line="240" w:lineRule="auto"/>
@@ -14522,9 +14454,9 @@
       </w:tcPr>
     </w:tblStylePr>
   </w:style>
-  <w:style w:type="table" w:styleId="173">
+  <w:style w:type="table" w:styleId="793">
     <w:name w:val="Bordered - Accent 6"/>
-    <w:basedOn w:val="602"/>
+    <w:basedOn w:val="815"/>
     <w:uiPriority w:val="99"/>
     <w:pPr>
       <w:spacing w:after="0" w:line="240" w:lineRule="auto"/>
@@ -14601,7 +14533,7 @@
       </w:tcPr>
     </w:tblStylePr>
   </w:style>
-  <w:style w:type="character" w:styleId="174">
+  <w:style w:type="character" w:styleId="794">
     <w:name w:val="Hyperlink"/>
     <w:uiPriority w:val="99"/>
     <w:unhideWhenUsed/>
@@ -14610,10 +14542,10 @@
       <w:u w:val="single"/>
     </w:rPr>
   </w:style>
-  <w:style w:type="paragraph" w:styleId="175">
+  <w:style w:type="paragraph" w:styleId="795">
     <w:name w:val="footnote text"/>
-    <w:basedOn w:val="599"/>
-    <w:link w:val="176"/>
+    <w:basedOn w:val="812"/>
+    <w:link w:val="796"/>
     <w:uiPriority w:val="99"/>
     <w:semiHidden/>
     <w:unhideWhenUsed/>
@@ -14624,27 +14556,27 @@
       <w:sz w:val="18"/>
     </w:rPr>
   </w:style>
-  <w:style w:type="character" w:styleId="176">
+  <w:style w:type="character" w:styleId="796">
     <w:name w:val="Footnote Text Char"/>
-    <w:link w:val="175"/>
+    <w:link w:val="795"/>
     <w:uiPriority w:val="99"/>
     <w:rPr>
       <w:sz w:val="18"/>
     </w:rPr>
   </w:style>
-  <w:style w:type="character" w:styleId="177">
+  <w:style w:type="character" w:styleId="797">
     <w:name w:val="footnote reference"/>
-    <w:basedOn w:val="601"/>
+    <w:basedOn w:val="814"/>
     <w:uiPriority w:val="99"/>
     <w:unhideWhenUsed/>
     <w:rPr>
       <w:vertAlign w:val="superscript"/>
     </w:rPr>
   </w:style>
-  <w:style w:type="paragraph" w:styleId="178">
+  <w:style w:type="paragraph" w:styleId="798">
     <w:name w:val="endnote text"/>
-    <w:basedOn w:val="599"/>
-    <w:link w:val="179"/>
+    <w:basedOn w:val="812"/>
+    <w:link w:val="799"/>
     <w:uiPriority w:val="99"/>
     <w:semiHidden/>
     <w:unhideWhenUsed/>
@@ -14655,17 +14587,17 @@
       <w:sz w:val="20"/>
     </w:rPr>
   </w:style>
-  <w:style w:type="character" w:styleId="179">
+  <w:style w:type="character" w:styleId="799">
     <w:name w:val="Endnote Text Char"/>
-    <w:link w:val="178"/>
+    <w:link w:val="798"/>
     <w:uiPriority w:val="99"/>
     <w:rPr>
       <w:sz w:val="20"/>
     </w:rPr>
   </w:style>
-  <w:style w:type="character" w:styleId="180">
+  <w:style w:type="character" w:styleId="800">
     <w:name w:val="endnote reference"/>
-    <w:basedOn w:val="601"/>
+    <w:basedOn w:val="814"/>
     <w:uiPriority w:val="99"/>
     <w:semiHidden/>
     <w:unhideWhenUsed/>
@@ -14673,10 +14605,10 @@
       <w:vertAlign w:val="superscript"/>
     </w:rPr>
   </w:style>
-  <w:style w:type="paragraph" w:styleId="181">
+  <w:style w:type="paragraph" w:styleId="801">
     <w:name w:val="toc 1"/>
-    <w:basedOn w:val="599"/>
-    <w:next w:val="599"/>
+    <w:basedOn w:val="812"/>
+    <w:next w:val="812"/>
     <w:uiPriority w:val="39"/>
     <w:unhideWhenUsed/>
     <w:pPr>
@@ -14684,10 +14616,10 @@
       <w:spacing w:after="57"/>
     </w:pPr>
   </w:style>
-  <w:style w:type="paragraph" w:styleId="182">
+  <w:style w:type="paragraph" w:styleId="802">
     <w:name w:val="toc 2"/>
-    <w:basedOn w:val="599"/>
-    <w:next w:val="599"/>
+    <w:basedOn w:val="812"/>
+    <w:next w:val="812"/>
     <w:uiPriority w:val="39"/>
     <w:unhideWhenUsed/>
     <w:pPr>
@@ -14695,10 +14627,10 @@
       <w:spacing w:after="57"/>
     </w:pPr>
   </w:style>
-  <w:style w:type="paragraph" w:styleId="183">
+  <w:style w:type="paragraph" w:styleId="803">
     <w:name w:val="toc 3"/>
-    <w:basedOn w:val="599"/>
-    <w:next w:val="599"/>
+    <w:basedOn w:val="812"/>
+    <w:next w:val="812"/>
     <w:uiPriority w:val="39"/>
     <w:unhideWhenUsed/>
     <w:pPr>
@@ -14706,10 +14638,10 @@
       <w:spacing w:after="57"/>
     </w:pPr>
   </w:style>
-  <w:style w:type="paragraph" w:styleId="184">
+  <w:style w:type="paragraph" w:styleId="804">
     <w:name w:val="toc 4"/>
-    <w:basedOn w:val="599"/>
-    <w:next w:val="599"/>
+    <w:basedOn w:val="812"/>
+    <w:next w:val="812"/>
     <w:uiPriority w:val="39"/>
     <w:unhideWhenUsed/>
     <w:pPr>
@@ -14717,10 +14649,10 @@
       <w:spacing w:after="57"/>
     </w:pPr>
   </w:style>
-  <w:style w:type="paragraph" w:styleId="185">
+  <w:style w:type="paragraph" w:styleId="805">
     <w:name w:val="toc 5"/>
-    <w:basedOn w:val="599"/>
-    <w:next w:val="599"/>
+    <w:basedOn w:val="812"/>
+    <w:next w:val="812"/>
     <w:uiPriority w:val="39"/>
     <w:unhideWhenUsed/>
     <w:pPr>
@@ -14728,10 +14660,10 @@
       <w:spacing w:after="57"/>
     </w:pPr>
   </w:style>
-  <w:style w:type="paragraph" w:styleId="186">
+  <w:style w:type="paragraph" w:styleId="806">
     <w:name w:val="toc 6"/>
-    <w:basedOn w:val="599"/>
-    <w:next w:val="599"/>
+    <w:basedOn w:val="812"/>
+    <w:next w:val="812"/>
     <w:uiPriority w:val="39"/>
     <w:unhideWhenUsed/>
     <w:pPr>
@@ -14739,10 +14671,10 @@
       <w:spacing w:after="57"/>
     </w:pPr>
   </w:style>
-  <w:style w:type="paragraph" w:styleId="187">
+  <w:style w:type="paragraph" w:styleId="807">
     <w:name w:val="toc 7"/>
-    <w:basedOn w:val="599"/>
-    <w:next w:val="599"/>
+    <w:basedOn w:val="812"/>
+    <w:next w:val="812"/>
     <w:uiPriority w:val="39"/>
     <w:unhideWhenUsed/>
     <w:pPr>
@@ -14750,10 +14682,10 @@
       <w:spacing w:after="57"/>
     </w:pPr>
   </w:style>
-  <w:style w:type="paragraph" w:styleId="188">
+  <w:style w:type="paragraph" w:styleId="808">
     <w:name w:val="toc 8"/>
-    <w:basedOn w:val="599"/>
-    <w:next w:val="599"/>
+    <w:basedOn w:val="812"/>
+    <w:next w:val="812"/>
     <w:uiPriority w:val="39"/>
     <w:unhideWhenUsed/>
     <w:pPr>
@@ -14761,10 +14693,10 @@
       <w:spacing w:after="57"/>
     </w:pPr>
   </w:style>
-  <w:style w:type="paragraph" w:styleId="189">
+  <w:style w:type="paragraph" w:styleId="809">
     <w:name w:val="toc 9"/>
-    <w:basedOn w:val="599"/>
-    <w:next w:val="599"/>
+    <w:basedOn w:val="812"/>
+    <w:next w:val="812"/>
     <w:uiPriority w:val="39"/>
     <w:unhideWhenUsed/>
     <w:pPr>
@@ -14772,22 +14704,22 @@
       <w:spacing w:after="57"/>
     </w:pPr>
   </w:style>
-  <w:style w:type="paragraph" w:styleId="190">
+  <w:style w:type="paragraph" w:styleId="810">
     <w:name w:val="TOC Heading"/>
     <w:uiPriority w:val="39"/>
     <w:unhideWhenUsed/>
   </w:style>
-  <w:style w:type="paragraph" w:styleId="191">
+  <w:style w:type="paragraph" w:styleId="811">
     <w:name w:val="table of figures"/>
-    <w:basedOn w:val="599"/>
-    <w:next w:val="599"/>
+    <w:basedOn w:val="812"/>
+    <w:next w:val="812"/>
     <w:uiPriority w:val="99"/>
     <w:unhideWhenUsed/>
     <w:pPr>
       <w:spacing w:after="0" w:afterAutospacing="0"/>
     </w:pPr>
   </w:style>
-  <w:style w:type="paragraph" w:styleId="599" w:default="1">
+  <w:style w:type="paragraph" w:styleId="812" w:default="1">
     <w:name w:val="Normal"/>
     <w:qFormat/>
     <w:pPr>
@@ -14798,11 +14730,11 @@
       <w:lang w:val="en-US"/>
     </w:rPr>
   </w:style>
-  <w:style w:type="paragraph" w:styleId="600">
+  <w:style w:type="paragraph" w:styleId="813">
     <w:name w:val="Heading 2"/>
-    <w:basedOn w:val="599"/>
-    <w:next w:val="599"/>
-    <w:link w:val="604"/>
+    <w:basedOn w:val="812"/>
+    <w:next w:val="812"/>
+    <w:link w:val="817"/>
     <w:uiPriority w:val="9"/>
     <w:unhideWhenUsed/>
     <w:qFormat/>
@@ -14821,13 +14753,13 @@
       <w:lang w:val="de-DE"/>
     </w:rPr>
   </w:style>
-  <w:style w:type="character" w:styleId="601" w:default="1">
+  <w:style w:type="character" w:styleId="814" w:default="1">
     <w:name w:val="Default Paragraph Font"/>
     <w:uiPriority w:val="1"/>
     <w:semiHidden/>
     <w:unhideWhenUsed/>
   </w:style>
-  <w:style w:type="table" w:styleId="602" w:default="1">
+  <w:style w:type="table" w:styleId="815" w:default="1">
     <w:name w:val="Normal Table"/>
     <w:uiPriority w:val="99"/>
     <w:semiHidden/>
@@ -14842,16 +14774,16 @@
       </w:tblCellMar>
     </w:tblPr>
   </w:style>
-  <w:style w:type="numbering" w:styleId="603" w:default="1">
+  <w:style w:type="numbering" w:styleId="816" w:default="1">
     <w:name w:val="No List"/>
     <w:uiPriority w:val="99"/>
     <w:semiHidden/>
     <w:unhideWhenUsed/>
   </w:style>
-  <w:style w:type="character" w:styleId="604" w:customStyle="1">
+  <w:style w:type="character" w:styleId="817" w:customStyle="1">
     <w:name w:val="Heading 2 Char"/>
-    <w:basedOn w:val="601"/>
-    <w:link w:val="600"/>
+    <w:basedOn w:val="814"/>
+    <w:link w:val="813"/>
     <w:uiPriority w:val="9"/>
     <w:rPr>
       <w:rFonts w:asciiTheme="majorHAnsi" w:hAnsiTheme="majorHAnsi" w:eastAsiaTheme="majorEastAsia" w:cstheme="majorBidi"/>

</xml_diff>